<commit_message>
edited problem description and current situation - by Da4kata
</commit_message>
<xml_diff>
--- a/ProjectPlan.docx
+++ b/ProjectPlan.docx
@@ -8,6 +8,7 @@
         <w:rPr>
           <w:sz w:val="36"/>
           <w:szCs w:val="36"/>
+          <w:lang w:val="bg-BG"/>
         </w:rPr>
       </w:pPr>
     </w:p>
@@ -1423,8 +1424,6 @@
       <w:r>
         <w:t>He has hired Dream Team to organize a social event for his company. He is the one who can take important decisions if necessary.</w:t>
       </w:r>
-      <w:bookmarkStart w:id="2" w:name="_GoBack"/>
-      <w:bookmarkEnd w:id="2"/>
     </w:p>
     <w:p>
       <w:pPr>
@@ -1486,11 +1485,11 @@
           <w:numId w:val="9"/>
         </w:numPr>
       </w:pPr>
-      <w:bookmarkStart w:id="3" w:name="_Toc444538016"/>
+      <w:bookmarkStart w:id="2" w:name="_Toc444538016"/>
       <w:r>
         <w:t>Project Leader</w:t>
       </w:r>
-      <w:bookmarkEnd w:id="3"/>
+      <w:bookmarkEnd w:id="2"/>
     </w:p>
     <w:p>
       <w:pPr>
@@ -1560,10 +1559,29 @@
           <w:numId w:val="9"/>
         </w:numPr>
       </w:pPr>
-      <w:bookmarkStart w:id="4" w:name="_Toc444538017"/>
+      <w:bookmarkStart w:id="3" w:name="_Toc444538017"/>
       <w:r>
         <w:t>Current Situation</w:t>
       </w:r>
+      <w:bookmarkEnd w:id="3"/>
+    </w:p>
+    <w:p>
+      <w:pPr>
+        <w:ind w:left="1080"/>
+        <w:rPr>
+          <w:lang w:val="bg-BG"/>
+        </w:rPr>
+      </w:pPr>
+      <w:r>
+        <w:t>There are many festivals in the Netherlands but none of them includes music, water and greeting the sun.  Our client wants to establish а new cultural movement and show the Western Europeans some Eastern traditions in а fun remarkable way. He wants from us to organize the event, pick name and create the logo, the web page, the applications, any other software that might be needed and the payment methods which are necessary for the proper holding of the event</w:t>
+      </w:r>
+      <w:r>
+        <w:rPr>
+          <w:lang w:val="bg-BG"/>
+        </w:rPr>
+        <w:t>.</w:t>
+      </w:r>
+      <w:bookmarkStart w:id="4" w:name="_GoBack"/>
       <w:bookmarkEnd w:id="4"/>
     </w:p>
     <w:p>
@@ -1582,6 +1600,18 @@
     </w:p>
     <w:p>
       <w:pPr>
+        <w:ind w:left="1080"/>
+      </w:pPr>
+      <w:r>
+        <w:rPr>
+          <w:rFonts w:cs="Helvetica"/>
+          <w:shd w:val="clear" w:color="auto" w:fill="FEFEFE"/>
+        </w:rPr>
+        <w:t>The client doesn’t have the opportunity to create the event by himself so he decided to ask for help from the Dream-Team. To establish such an event we are required to begin a research in many spheres of the tourist, software and technology industry, to develop a general plan for the event, calculate the required resources and come up with a final product. To manage to do that we have to have many discussions with the client about his idea and what exactly he wants.</w:t>
+      </w:r>
+    </w:p>
+    <w:p>
+      <w:pPr>
         <w:pStyle w:val="Heading2"/>
         <w:numPr>
           <w:ilvl w:val="0"/>
@@ -1590,6 +1620,7 @@
       </w:pPr>
       <w:bookmarkStart w:id="6" w:name="_Toc444538019"/>
       <w:r>
+        <w:lastRenderedPageBreak/>
         <w:t>Project Goal</w:t>
       </w:r>
       <w:bookmarkEnd w:id="6"/>
@@ -3495,7 +3526,7 @@
 </file>
 
 <file path=customXml/itemProps1.xml><?xml version="1.0" encoding="utf-8"?>
-<ds:datastoreItem xmlns:ds="http://schemas.openxmlformats.org/officeDocument/2006/customXml" ds:itemID="{2D24E386-0B09-4070-B9C7-C98421EA0907}">
+<ds:datastoreItem xmlns:ds="http://schemas.openxmlformats.org/officeDocument/2006/customXml" ds:itemID="{D22EFAFC-CF23-417D-84D8-FA3EB6030E6B}">
   <ds:schemaRefs>
     <ds:schemaRef ds:uri="http://schemas.openxmlformats.org/officeDocument/2006/bibliography"/>
   </ds:schemaRefs>

</xml_diff>

<commit_message>
changed phases 3 and 4, added testing
</commit_message>
<xml_diff>
--- a/ProjectPlan.docx
+++ b/ProjectPlan.docx
@@ -419,12 +419,7 @@
             <w:pStyle w:val="TOCHeading"/>
           </w:pPr>
           <w:r>
-            <w:t xml:space="preserve">Table </w:t>
-          </w:r>
-          <w:bookmarkStart w:id="0" w:name="_GoBack"/>
-          <w:bookmarkEnd w:id="0"/>
-          <w:r>
-            <w:t>of Contents</w:t>
+            <w:t>Table of Contents</w:t>
           </w:r>
         </w:p>
         <w:p>
@@ -1827,32 +1822,32 @@
         </w:numPr>
         <w:spacing w:line="360" w:lineRule="auto"/>
       </w:pPr>
-      <w:bookmarkStart w:id="1" w:name="_Toc446327850"/>
+      <w:bookmarkStart w:id="0" w:name="_Toc446327850"/>
       <w:r>
         <w:lastRenderedPageBreak/>
         <w:t>Project Statement</w:t>
       </w:r>
+      <w:bookmarkEnd w:id="0"/>
+    </w:p>
+    <w:p>
+      <w:pPr>
+        <w:spacing w:line="360" w:lineRule="auto"/>
+      </w:pPr>
+    </w:p>
+    <w:p>
+      <w:pPr>
+        <w:pStyle w:val="Heading2"/>
+        <w:numPr>
+          <w:ilvl w:val="0"/>
+          <w:numId w:val="9"/>
+        </w:numPr>
+        <w:spacing w:line="360" w:lineRule="auto"/>
+      </w:pPr>
+      <w:bookmarkStart w:id="1" w:name="_Toc446327851"/>
+      <w:r>
+        <w:t>Formal Client</w:t>
+      </w:r>
       <w:bookmarkEnd w:id="1"/>
-    </w:p>
-    <w:p>
-      <w:pPr>
-        <w:spacing w:line="360" w:lineRule="auto"/>
-      </w:pPr>
-    </w:p>
-    <w:p>
-      <w:pPr>
-        <w:pStyle w:val="Heading2"/>
-        <w:numPr>
-          <w:ilvl w:val="0"/>
-          <w:numId w:val="9"/>
-        </w:numPr>
-        <w:spacing w:line="360" w:lineRule="auto"/>
-      </w:pPr>
-      <w:bookmarkStart w:id="2" w:name="_Toc446327851"/>
-      <w:r>
-        <w:t>Formal Client</w:t>
-      </w:r>
-      <w:bookmarkEnd w:id="2"/>
     </w:p>
     <w:p>
       <w:pPr>
@@ -1971,11 +1966,11 @@
         </w:numPr>
         <w:spacing w:line="360" w:lineRule="auto"/>
       </w:pPr>
-      <w:bookmarkStart w:id="3" w:name="_Toc446327852"/>
+      <w:bookmarkStart w:id="2" w:name="_Toc446327852"/>
       <w:r>
         <w:t>Project Leader</w:t>
       </w:r>
-      <w:bookmarkEnd w:id="3"/>
+      <w:bookmarkEnd w:id="2"/>
     </w:p>
     <w:p>
       <w:pPr>
@@ -2048,11 +2043,11 @@
         </w:numPr>
         <w:spacing w:line="360" w:lineRule="auto"/>
       </w:pPr>
-      <w:bookmarkStart w:id="4" w:name="_Toc446327853"/>
+      <w:bookmarkStart w:id="3" w:name="_Toc446327853"/>
       <w:r>
         <w:t>Current Situation</w:t>
       </w:r>
-      <w:bookmarkEnd w:id="4"/>
+      <w:bookmarkEnd w:id="3"/>
     </w:p>
     <w:p>
       <w:pPr>
@@ -2081,12 +2076,12 @@
         </w:numPr>
         <w:spacing w:line="360" w:lineRule="auto"/>
       </w:pPr>
-      <w:bookmarkStart w:id="5" w:name="_Toc446327854"/>
+      <w:bookmarkStart w:id="4" w:name="_Toc446327854"/>
       <w:r>
         <w:lastRenderedPageBreak/>
         <w:t>Problem Description</w:t>
       </w:r>
-      <w:bookmarkEnd w:id="5"/>
+      <w:bookmarkEnd w:id="4"/>
     </w:p>
     <w:p>
       <w:pPr>
@@ -2110,48 +2105,48 @@
         </w:numPr>
         <w:spacing w:line="360" w:lineRule="auto"/>
       </w:pPr>
-      <w:bookmarkStart w:id="6" w:name="_Toc446327855"/>
+      <w:bookmarkStart w:id="5" w:name="_Toc446327855"/>
       <w:r>
         <w:t>Project Goal</w:t>
       </w:r>
+      <w:bookmarkEnd w:id="5"/>
+    </w:p>
+    <w:p>
+      <w:pPr>
+        <w:pStyle w:val="ListParagraph"/>
+        <w:spacing w:line="360" w:lineRule="auto"/>
+        <w:ind w:left="1080"/>
+      </w:pPr>
+      <w:r>
+        <w:t>The main goal of this project is to</w:t>
+      </w:r>
+      <w:r>
+        <w:t xml:space="preserve"> help</w:t>
+      </w:r>
+      <w:r>
+        <w:t xml:space="preserve"> organize a social event under the name “July morning – party around the lake”. Our team </w:t>
+      </w:r>
+      <w:r>
+        <w:t xml:space="preserve">will provide all the software needed for the event. The final goal of this project is to have a working website through which users could buy tickets and reserve sports on the camping grounds. The website will be connected to a database and fully functioning. </w:t>
+      </w:r>
+      <w:r>
+        <w:t xml:space="preserve">Another goal is to provide applications to be used as follows: at the entrance at the event, at the entrance of the camping, at the shops, at the stand for loaning materials, at the exit of the event, converter for the information from the PayPal-text-file to the database and an application for the organization to inspect the status of the event.  </w:t>
+      </w:r>
+    </w:p>
+    <w:p>
+      <w:pPr>
+        <w:pStyle w:val="Heading2"/>
+        <w:numPr>
+          <w:ilvl w:val="0"/>
+          <w:numId w:val="9"/>
+        </w:numPr>
+        <w:spacing w:line="360" w:lineRule="auto"/>
+      </w:pPr>
+      <w:bookmarkStart w:id="6" w:name="_Toc446327856"/>
+      <w:r>
+        <w:t>Project Deliverables and Non-deliverables</w:t>
+      </w:r>
       <w:bookmarkEnd w:id="6"/>
-    </w:p>
-    <w:p>
-      <w:pPr>
-        <w:pStyle w:val="ListParagraph"/>
-        <w:spacing w:line="360" w:lineRule="auto"/>
-        <w:ind w:left="1080"/>
-      </w:pPr>
-      <w:r>
-        <w:t>The main goal of this project is to</w:t>
-      </w:r>
-      <w:r>
-        <w:t xml:space="preserve"> help</w:t>
-      </w:r>
-      <w:r>
-        <w:t xml:space="preserve"> organize a social event under the name “July morning – party around the lake”. Our team </w:t>
-      </w:r>
-      <w:r>
-        <w:t xml:space="preserve">will provide all the software needed for the event. The final goal of this project is to have a working website through which users could buy tickets and reserve sports on the camping grounds. The website will be connected to a database and fully functioning. </w:t>
-      </w:r>
-      <w:r>
-        <w:t xml:space="preserve">Another goal is to provide applications to be used as follows: at the entrance at the event, at the entrance of the camping, at the shops, at the stand for loaning materials, at the exit of the event, converter for the information from the PayPal-text-file to the database and an application for the organization to inspect the status of the event.  </w:t>
-      </w:r>
-    </w:p>
-    <w:p>
-      <w:pPr>
-        <w:pStyle w:val="Heading2"/>
-        <w:numPr>
-          <w:ilvl w:val="0"/>
-          <w:numId w:val="9"/>
-        </w:numPr>
-        <w:spacing w:line="360" w:lineRule="auto"/>
-      </w:pPr>
-      <w:bookmarkStart w:id="7" w:name="_Toc446327856"/>
-      <w:r>
-        <w:t>Project Deliverables and Non-deliverables</w:t>
-      </w:r>
-      <w:bookmarkEnd w:id="7"/>
     </w:p>
     <w:p>
       <w:pPr>
@@ -2304,11 +2299,11 @@
         </w:numPr>
         <w:spacing w:line="360" w:lineRule="auto"/>
       </w:pPr>
-      <w:bookmarkStart w:id="8" w:name="_Toc446327857"/>
+      <w:bookmarkStart w:id="7" w:name="_Toc446327857"/>
       <w:r>
         <w:t>Project Constraints</w:t>
       </w:r>
-      <w:bookmarkEnd w:id="8"/>
+      <w:bookmarkEnd w:id="7"/>
     </w:p>
     <w:p>
       <w:pPr>
@@ -2569,19 +2564,7 @@
       </w:r>
       <w:proofErr w:type="gramEnd"/>
       <w:r>
-        <w:t xml:space="preserve"> spot can be booked for at most 6 people. Reservations can be made only for the whole weekend not for a single day. The price for reserving a camping spot is 30</w:t>
-      </w:r>
-      <w:r>
-        <w:t>€</w:t>
-      </w:r>
-      <w:r>
-        <w:t xml:space="preserve"> plus an additional 20</w:t>
-      </w:r>
-      <w:r>
-        <w:t>€</w:t>
-      </w:r>
-      <w:r>
-        <w:t xml:space="preserve"> for every guest.</w:t>
+        <w:t xml:space="preserve"> spot can be booked for at most 6 people. Reservations can be made only for the whole weekend not for a single day. The price for reserving a camping spot is 30€ plus an additional 20€ for every guest.</w:t>
       </w:r>
       <w:r>
         <w:br/>
@@ -2596,11 +2579,11 @@
         </w:numPr>
         <w:spacing w:line="360" w:lineRule="auto"/>
       </w:pPr>
-      <w:bookmarkStart w:id="9" w:name="_Toc446327858"/>
+      <w:bookmarkStart w:id="8" w:name="_Toc446327858"/>
       <w:r>
         <w:t>Project Risks</w:t>
       </w:r>
-      <w:bookmarkEnd w:id="9"/>
+      <w:bookmarkEnd w:id="8"/>
     </w:p>
     <w:p>
       <w:pPr>
@@ -2877,11 +2860,11 @@
         </w:numPr>
         <w:spacing w:line="360" w:lineRule="auto"/>
       </w:pPr>
-      <w:bookmarkStart w:id="10" w:name="_Toc446327859"/>
+      <w:bookmarkStart w:id="9" w:name="_Toc446327859"/>
       <w:r>
         <w:t>Project Phasing</w:t>
       </w:r>
-      <w:bookmarkEnd w:id="10"/>
+      <w:bookmarkEnd w:id="9"/>
     </w:p>
     <w:p>
       <w:pPr>
@@ -2908,14 +2891,14 @@
           <w:szCs w:val="22"/>
         </w:rPr>
       </w:pPr>
-      <w:bookmarkStart w:id="11" w:name="_Toc446327860"/>
+      <w:bookmarkStart w:id="10" w:name="_Toc446327860"/>
       <w:r>
         <w:t>Phase one –</w:t>
       </w:r>
       <w:r>
         <w:t xml:space="preserve"> Initiation</w:t>
       </w:r>
-      <w:bookmarkEnd w:id="11"/>
+      <w:bookmarkEnd w:id="10"/>
     </w:p>
     <w:p>
       <w:pPr>
@@ -3205,14 +3188,17 @@
         </w:numPr>
         <w:spacing w:line="360" w:lineRule="auto"/>
       </w:pPr>
-      <w:bookmarkStart w:id="12" w:name="_Toc446327861"/>
-      <w:r>
-        <w:t xml:space="preserve">Phase two – </w:t>
-      </w:r>
-      <w:r>
-        <w:t>Analyzation</w:t>
-      </w:r>
-      <w:bookmarkEnd w:id="12"/>
+      <w:bookmarkStart w:id="11" w:name="_Toc446327861"/>
+      <w:r>
+        <w:t>Phase two –</w:t>
+      </w:r>
+      <w:bookmarkEnd w:id="11"/>
+      <w:r>
+        <w:t xml:space="preserve"> Requirements</w:t>
+      </w:r>
+      <w:r>
+        <w:t xml:space="preserve"> &amp; Design</w:t>
+      </w:r>
     </w:p>
     <w:p>
       <w:pPr>
@@ -3220,7 +3206,13 @@
         <w:ind w:left="1080"/>
       </w:pPr>
       <w:r>
-        <w:t>Phase two consists of two activities - d</w:t>
+        <w:t xml:space="preserve">Phase two consists of </w:t>
+      </w:r>
+      <w:r>
+        <w:t>four</w:t>
+      </w:r>
+      <w:r>
+        <w:t xml:space="preserve"> activities - d</w:t>
       </w:r>
       <w:r>
         <w:t>efining process requirements</w:t>
@@ -3241,7 +3233,27 @@
         <w:t>scope</w:t>
       </w:r>
       <w:r>
-        <w:t xml:space="preserve"> of the project and creating a wireframe and site map for the website.</w:t>
+        <w:t xml:space="preserve"> of the project,</w:t>
+      </w:r>
+      <w:r>
+        <w:t xml:space="preserve"> creating a wirefra</w:t>
+      </w:r>
+      <w:r>
+        <w:t xml:space="preserve">me and site map for the website, </w:t>
+      </w:r>
+      <w:r>
+        <w:t xml:space="preserve">developing the </w:t>
+      </w:r>
+      <w:proofErr w:type="gramStart"/>
+      <w:r>
+        <w:t>website’s</w:t>
+      </w:r>
+      <w:proofErr w:type="gramEnd"/>
+      <w:r>
+        <w:t xml:space="preserve"> front-end and creating a database design for the event.</w:t>
+      </w:r>
+      <w:r>
+        <w:br/>
       </w:r>
     </w:p>
     <w:p>
@@ -3308,6 +3320,9 @@
       <w:r>
         <w:t xml:space="preserve"> list</w:t>
       </w:r>
+      <w:r>
+        <w:t xml:space="preserve"> of requirements</w:t>
+      </w:r>
     </w:p>
     <w:p>
       <w:pPr>
@@ -3366,7 +3381,13 @@
         <w:ind w:left="360" w:firstLine="720"/>
       </w:pPr>
       <w:r>
-        <w:t>The estimated duration of this activity is one week.</w:t>
+        <w:t xml:space="preserve">The estimated </w:t>
+      </w:r>
+      <w:r>
+        <w:t>duration of this activity is four days</w:t>
+      </w:r>
+      <w:r>
+        <w:t>.</w:t>
       </w:r>
     </w:p>
     <w:p>
@@ -3459,7 +3480,7 @@
         <w:t xml:space="preserve">is </w:t>
       </w:r>
       <w:r>
-        <w:t>one week</w:t>
+        <w:t>three days</w:t>
       </w:r>
       <w:r>
         <w:t>.</w:t>
@@ -3471,6 +3492,196 @@
         <w:ind w:left="1080"/>
       </w:pPr>
       <w:r>
+        <w:rPr>
+          <w:b/>
+          <w:u w:val="single"/>
+        </w:rPr>
+        <w:t>Activity: Website front-end</w:t>
+      </w:r>
+      <w:r>
+        <w:br/>
+      </w:r>
+      <w:r>
+        <w:t>Tasks:</w:t>
+      </w:r>
+    </w:p>
+    <w:p>
+      <w:pPr>
+        <w:pStyle w:val="ListParagraph"/>
+        <w:numPr>
+          <w:ilvl w:val="0"/>
+          <w:numId w:val="19"/>
+        </w:numPr>
+        <w:spacing w:line="360" w:lineRule="auto"/>
+      </w:pPr>
+      <w:r>
+        <w:lastRenderedPageBreak/>
+        <w:t>Write all HTML pages</w:t>
+      </w:r>
+    </w:p>
+    <w:p>
+      <w:pPr>
+        <w:pStyle w:val="ListParagraph"/>
+        <w:numPr>
+          <w:ilvl w:val="0"/>
+          <w:numId w:val="19"/>
+        </w:numPr>
+        <w:spacing w:line="360" w:lineRule="auto"/>
+      </w:pPr>
+      <w:r>
+        <w:t>Write all CSS style</w:t>
+      </w:r>
+    </w:p>
+    <w:p>
+      <w:pPr>
+        <w:pStyle w:val="ListParagraph"/>
+        <w:numPr>
+          <w:ilvl w:val="0"/>
+          <w:numId w:val="19"/>
+        </w:numPr>
+        <w:spacing w:line="360" w:lineRule="auto"/>
+      </w:pPr>
+      <w:r>
+        <w:t>Write JavaScript file</w:t>
+      </w:r>
+    </w:p>
+    <w:p>
+      <w:pPr>
+        <w:pStyle w:val="ListParagraph"/>
+        <w:numPr>
+          <w:ilvl w:val="0"/>
+          <w:numId w:val="19"/>
+        </w:numPr>
+        <w:spacing w:line="360" w:lineRule="auto"/>
+      </w:pPr>
+      <w:r>
+        <w:t>Deploy on Athena server</w:t>
+      </w:r>
+    </w:p>
+    <w:p>
+      <w:pPr>
+        <w:spacing w:line="360" w:lineRule="auto"/>
+        <w:ind w:left="1080"/>
+      </w:pPr>
+      <w:r>
+        <w:t>Estimated duration for this activity is two weeks.</w:t>
+      </w:r>
+    </w:p>
+    <w:p>
+      <w:pPr>
+        <w:spacing w:line="360" w:lineRule="auto"/>
+        <w:ind w:left="1080"/>
+        <w:rPr>
+          <w:rFonts w:eastAsiaTheme="majorEastAsia" w:cstheme="majorBidi"/>
+        </w:rPr>
+      </w:pPr>
+      <w:r>
+        <w:rPr>
+          <w:rFonts w:eastAsiaTheme="majorEastAsia" w:cstheme="majorBidi"/>
+          <w:b/>
+          <w:u w:val="single"/>
+        </w:rPr>
+        <w:t>Activity: Database Design</w:t>
+      </w:r>
+      <w:r>
+        <w:rPr>
+          <w:rFonts w:eastAsiaTheme="majorEastAsia" w:cstheme="majorBidi"/>
+          <w:b/>
+          <w:u w:val="single"/>
+        </w:rPr>
+        <w:br/>
+      </w:r>
+      <w:r>
+        <w:rPr>
+          <w:rFonts w:eastAsiaTheme="majorEastAsia" w:cstheme="majorBidi"/>
+        </w:rPr>
+        <w:t>Tasks:</w:t>
+      </w:r>
+    </w:p>
+    <w:p>
+      <w:pPr>
+        <w:pStyle w:val="ListParagraph"/>
+        <w:numPr>
+          <w:ilvl w:val="0"/>
+          <w:numId w:val="21"/>
+        </w:numPr>
+        <w:spacing w:line="360" w:lineRule="auto"/>
+        <w:rPr>
+          <w:rFonts w:eastAsiaTheme="majorEastAsia" w:cstheme="majorBidi"/>
+          <w:b/>
+          <w:u w:val="single"/>
+        </w:rPr>
+      </w:pPr>
+      <w:r>
+        <w:rPr>
+          <w:rFonts w:eastAsiaTheme="majorEastAsia" w:cstheme="majorBidi"/>
+        </w:rPr>
+        <w:t>Decide what entities will be included in the database</w:t>
+      </w:r>
+    </w:p>
+    <w:p>
+      <w:pPr>
+        <w:pStyle w:val="ListParagraph"/>
+        <w:numPr>
+          <w:ilvl w:val="0"/>
+          <w:numId w:val="21"/>
+        </w:numPr>
+        <w:spacing w:line="360" w:lineRule="auto"/>
+        <w:rPr>
+          <w:rFonts w:eastAsiaTheme="majorEastAsia" w:cstheme="majorBidi"/>
+          <w:b/>
+          <w:u w:val="single"/>
+        </w:rPr>
+      </w:pPr>
+      <w:r>
+        <w:rPr>
+          <w:rFonts w:eastAsiaTheme="majorEastAsia" w:cstheme="majorBidi"/>
+        </w:rPr>
+        <w:t>Create an ERD, specifying identifiers, attributes, minimum and maximum cardinalities</w:t>
+      </w:r>
+    </w:p>
+    <w:p>
+      <w:pPr>
+        <w:pStyle w:val="ListParagraph"/>
+        <w:numPr>
+          <w:ilvl w:val="0"/>
+          <w:numId w:val="21"/>
+        </w:numPr>
+        <w:spacing w:line="360" w:lineRule="auto"/>
+        <w:rPr>
+          <w:rFonts w:eastAsiaTheme="majorEastAsia" w:cstheme="majorBidi"/>
+          <w:b/>
+          <w:u w:val="single"/>
+        </w:rPr>
+      </w:pPr>
+      <w:r>
+        <w:rPr>
+          <w:rFonts w:eastAsiaTheme="majorEastAsia" w:cstheme="majorBidi"/>
+        </w:rPr>
+        <w:t>Implement the database in MySQL</w:t>
+      </w:r>
+    </w:p>
+    <w:p>
+      <w:pPr>
+        <w:spacing w:line="360" w:lineRule="auto"/>
+        <w:ind w:left="720" w:firstLine="360"/>
+      </w:pPr>
+      <w:r>
+        <w:t>Estimated duration</w:t>
+      </w:r>
+      <w:r>
+        <w:t xml:space="preserve"> for this activity is one week</w:t>
+      </w:r>
+      <w:r>
+        <w:t>.</w:t>
+      </w:r>
+    </w:p>
+    <w:p>
+      <w:pPr>
+        <w:spacing w:line="360" w:lineRule="auto"/>
+        <w:ind w:left="1080"/>
+      </w:pPr>
+      <w:r>
         <w:t xml:space="preserve">Deliverables for </w:t>
       </w:r>
       <w:r>
@@ -3527,6 +3738,108 @@
         <w:spacing w:line="360" w:lineRule="auto"/>
       </w:pPr>
       <w:r>
+        <w:t>Sitemap</w:t>
+      </w:r>
+    </w:p>
+    <w:p>
+      <w:pPr>
+        <w:pStyle w:val="ListParagraph"/>
+        <w:numPr>
+          <w:ilvl w:val="0"/>
+          <w:numId w:val="18"/>
+        </w:numPr>
+        <w:spacing w:line="360" w:lineRule="auto"/>
+      </w:pPr>
+      <w:r>
+        <w:t>Wireframe</w:t>
+      </w:r>
+    </w:p>
+    <w:p>
+      <w:pPr>
+        <w:pStyle w:val="ListParagraph"/>
+        <w:numPr>
+          <w:ilvl w:val="0"/>
+          <w:numId w:val="18"/>
+        </w:numPr>
+        <w:spacing w:line="360" w:lineRule="auto"/>
+        <w:rPr>
+          <w:rFonts w:eastAsiaTheme="majorEastAsia" w:cstheme="majorBidi"/>
+        </w:rPr>
+      </w:pPr>
+      <w:r>
+        <w:rPr>
+          <w:rFonts w:eastAsiaTheme="majorEastAsia" w:cstheme="majorBidi"/>
+        </w:rPr>
+        <w:t>HTML files for all pages</w:t>
+      </w:r>
+    </w:p>
+    <w:p>
+      <w:pPr>
+        <w:pStyle w:val="ListParagraph"/>
+        <w:numPr>
+          <w:ilvl w:val="0"/>
+          <w:numId w:val="18"/>
+        </w:numPr>
+        <w:spacing w:line="360" w:lineRule="auto"/>
+        <w:rPr>
+          <w:rFonts w:eastAsiaTheme="majorEastAsia" w:cstheme="majorBidi"/>
+        </w:rPr>
+      </w:pPr>
+      <w:r>
+        <w:rPr>
+          <w:rFonts w:eastAsiaTheme="majorEastAsia" w:cstheme="majorBidi"/>
+        </w:rPr>
+        <w:t>CSS styles for all pages</w:t>
+      </w:r>
+    </w:p>
+    <w:p>
+      <w:pPr>
+        <w:pStyle w:val="ListParagraph"/>
+        <w:numPr>
+          <w:ilvl w:val="0"/>
+          <w:numId w:val="18"/>
+        </w:numPr>
+        <w:spacing w:line="360" w:lineRule="auto"/>
+        <w:rPr>
+          <w:rFonts w:eastAsiaTheme="majorEastAsia" w:cstheme="majorBidi"/>
+        </w:rPr>
+      </w:pPr>
+      <w:r>
+        <w:rPr>
+          <w:rFonts w:eastAsiaTheme="majorEastAsia" w:cstheme="majorBidi"/>
+        </w:rPr>
+        <w:t>JavaScript files</w:t>
+      </w:r>
+    </w:p>
+    <w:p>
+      <w:pPr>
+        <w:pStyle w:val="ListParagraph"/>
+        <w:numPr>
+          <w:ilvl w:val="0"/>
+          <w:numId w:val="18"/>
+        </w:numPr>
+        <w:spacing w:line="360" w:lineRule="auto"/>
+        <w:rPr>
+          <w:rFonts w:eastAsiaTheme="majorEastAsia" w:cstheme="majorBidi"/>
+        </w:rPr>
+      </w:pPr>
+      <w:r>
+        <w:rPr>
+          <w:rFonts w:eastAsiaTheme="majorEastAsia" w:cstheme="majorBidi"/>
+        </w:rPr>
+        <w:t>Database ERD</w:t>
+      </w:r>
+    </w:p>
+    <w:p>
+      <w:pPr>
+        <w:pStyle w:val="ListParagraph"/>
+        <w:numPr>
+          <w:ilvl w:val="0"/>
+          <w:numId w:val="18"/>
+        </w:numPr>
+        <w:spacing w:line="360" w:lineRule="auto"/>
+      </w:pPr>
+      <w:r>
         <w:t>Setup document</w:t>
       </w:r>
     </w:p>
@@ -3540,8 +3853,7 @@
         <w:spacing w:line="360" w:lineRule="auto"/>
       </w:pPr>
       <w:r>
-        <w:lastRenderedPageBreak/>
-        <w:t>Sitemap</w:t>
+        <w:t>Project Phases of the Project Plan</w:t>
       </w:r>
     </w:p>
     <w:p>
@@ -3554,33 +3866,19 @@
         <w:spacing w:line="360" w:lineRule="auto"/>
       </w:pPr>
       <w:r>
-        <w:t>Wireframe</w:t>
-      </w:r>
-    </w:p>
-    <w:p>
-      <w:pPr>
-        <w:pStyle w:val="ListParagraph"/>
-        <w:numPr>
-          <w:ilvl w:val="0"/>
-          <w:numId w:val="18"/>
-        </w:numPr>
-        <w:spacing w:line="360" w:lineRule="auto"/>
-      </w:pPr>
-      <w:r>
-        <w:t>Project Phases of the Project Plan</w:t>
-      </w:r>
-    </w:p>
-    <w:p>
-      <w:pPr>
-        <w:pStyle w:val="ListParagraph"/>
-        <w:numPr>
-          <w:ilvl w:val="0"/>
-          <w:numId w:val="18"/>
-        </w:numPr>
-        <w:spacing w:line="360" w:lineRule="auto"/>
-      </w:pPr>
-      <w:r>
-        <w:t>Progress for week 3 &amp; 4 on the process report and agendas</w:t>
+        <w:t>Progress for week</w:t>
+      </w:r>
+      <w:r>
+        <w:t>s 3,</w:t>
+      </w:r>
+      <w:r>
+        <w:t xml:space="preserve"> 4</w:t>
+      </w:r>
+      <w:r>
+        <w:t>, 5 &amp; 6</w:t>
+      </w:r>
+      <w:r>
+        <w:t xml:space="preserve"> on the process report and agendas</w:t>
       </w:r>
     </w:p>
     <w:p>
@@ -3605,54 +3903,46 @@
           <w:szCs w:val="22"/>
         </w:rPr>
       </w:pPr>
-      <w:bookmarkStart w:id="13" w:name="_Toc446327862"/>
-      <w:r>
-        <w:t xml:space="preserve">Phase three – </w:t>
-      </w:r>
-      <w:r>
-        <w:t>Website &amp;</w:t>
-      </w:r>
-      <w:r>
-        <w:t xml:space="preserve"> Database</w:t>
-      </w:r>
-      <w:r>
-        <w:t xml:space="preserve"> Design</w:t>
-      </w:r>
-      <w:bookmarkEnd w:id="13"/>
-    </w:p>
-    <w:p>
-      <w:pPr>
+      <w:bookmarkStart w:id="12" w:name="_Toc446327862"/>
+      <w:r>
+        <w:lastRenderedPageBreak/>
+        <w:t>Phase three –</w:t>
+      </w:r>
+      <w:bookmarkEnd w:id="12"/>
+      <w:r>
+        <w:t xml:space="preserve"> </w:t>
+      </w:r>
+      <w:r>
+        <w:t>Implementation</w:t>
+      </w:r>
+    </w:p>
+    <w:p>
+      <w:pPr>
+        <w:pStyle w:val="ListParagraph"/>
         <w:spacing w:line="360" w:lineRule="auto"/>
         <w:ind w:left="1080"/>
-      </w:pPr>
-      <w:r>
-        <w:t xml:space="preserve">This phase includes two activities – developing the </w:t>
-      </w:r>
-      <w:proofErr w:type="gramStart"/>
-      <w:r>
-        <w:t>website’s</w:t>
-      </w:r>
-      <w:proofErr w:type="gramEnd"/>
-      <w:r>
-        <w:t xml:space="preserve"> front-end and creating a database design for the event.</w:t>
-      </w:r>
-      <w:r>
-        <w:br/>
-      </w:r>
-      <w:r>
-        <w:br/>
-      </w:r>
+        <w:rPr>
+          <w:rFonts w:eastAsiaTheme="majorEastAsia" w:cstheme="majorBidi"/>
+        </w:rPr>
+      </w:pPr>
+      <w:r>
+        <w:t xml:space="preserve">This phase includes developing back-end features of the website, making GUI designs, programming the functionalities for all applications and connecting them with the database. </w:t>
+      </w:r>
+    </w:p>
+    <w:p>
+      <w:pPr>
+        <w:spacing w:line="360" w:lineRule="auto"/>
+        <w:ind w:left="1080"/>
+      </w:pPr>
       <w:r>
         <w:rPr>
           <w:b/>
           <w:u w:val="single"/>
         </w:rPr>
-        <w:t>Activity: Website front-end</w:t>
+        <w:t>Activity: Website back-end</w:t>
       </w:r>
       <w:r>
         <w:br/>
-      </w:r>
-      <w:r>
         <w:t>Tasks:</w:t>
       </w:r>
     </w:p>
@@ -3661,87 +3951,134 @@
         <w:pStyle w:val="ListParagraph"/>
         <w:numPr>
           <w:ilvl w:val="0"/>
-          <w:numId w:val="19"/>
-        </w:numPr>
-        <w:spacing w:line="360" w:lineRule="auto"/>
-      </w:pPr>
-      <w:r>
-        <w:t>Write all HTML</w:t>
-      </w:r>
-      <w:r>
-        <w:t xml:space="preserve"> pages</w:t>
-      </w:r>
-    </w:p>
-    <w:p>
-      <w:pPr>
-        <w:pStyle w:val="ListParagraph"/>
-        <w:numPr>
-          <w:ilvl w:val="0"/>
-          <w:numId w:val="19"/>
-        </w:numPr>
-        <w:spacing w:line="360" w:lineRule="auto"/>
-      </w:pPr>
-      <w:r>
-        <w:t>Write all CSS</w:t>
-      </w:r>
-      <w:r>
-        <w:t xml:space="preserve"> style</w:t>
-      </w:r>
-    </w:p>
-    <w:p>
-      <w:pPr>
-        <w:pStyle w:val="ListParagraph"/>
-        <w:numPr>
-          <w:ilvl w:val="0"/>
-          <w:numId w:val="19"/>
-        </w:numPr>
-        <w:spacing w:line="360" w:lineRule="auto"/>
-      </w:pPr>
-      <w:r>
-        <w:t>Write JavaScript file</w:t>
-      </w:r>
-    </w:p>
-    <w:p>
-      <w:pPr>
-        <w:pStyle w:val="ListParagraph"/>
-        <w:numPr>
-          <w:ilvl w:val="0"/>
-          <w:numId w:val="19"/>
-        </w:numPr>
-        <w:spacing w:line="360" w:lineRule="auto"/>
-      </w:pPr>
-      <w:r>
-        <w:t>Deploy on Athena server</w:t>
+          <w:numId w:val="23"/>
+        </w:numPr>
+        <w:spacing w:line="360" w:lineRule="auto"/>
+      </w:pPr>
+      <w:r>
+        <w:t xml:space="preserve">Connect website to database </w:t>
+      </w:r>
+    </w:p>
+    <w:p>
+      <w:pPr>
+        <w:pStyle w:val="ListParagraph"/>
+        <w:numPr>
+          <w:ilvl w:val="0"/>
+          <w:numId w:val="23"/>
+        </w:numPr>
+        <w:spacing w:line="360" w:lineRule="auto"/>
+      </w:pPr>
+      <w:r>
+        <w:t>Validate data with PHP</w:t>
+      </w:r>
+    </w:p>
+    <w:p>
+      <w:pPr>
+        <w:pStyle w:val="ListParagraph"/>
+        <w:numPr>
+          <w:ilvl w:val="0"/>
+          <w:numId w:val="23"/>
+        </w:numPr>
+        <w:spacing w:line="360" w:lineRule="auto"/>
+      </w:pPr>
+      <w:r>
+        <w:t>Program functionalities which will extract/import data from and to the database</w:t>
       </w:r>
     </w:p>
     <w:p>
       <w:pPr>
         <w:spacing w:line="360" w:lineRule="auto"/>
         <w:ind w:left="1080"/>
-        <w:rPr>
-          <w:rFonts w:eastAsiaTheme="majorEastAsia" w:cstheme="majorBidi"/>
-        </w:rPr>
-      </w:pPr>
-      <w:r>
-        <w:rPr>
-          <w:rFonts w:eastAsiaTheme="majorEastAsia" w:cstheme="majorBidi"/>
+      </w:pPr>
+      <w:r>
+        <w:t>Estimated duration of this activity is two weeks.</w:t>
+      </w:r>
+    </w:p>
+    <w:p>
+      <w:pPr>
+        <w:spacing w:line="360" w:lineRule="auto"/>
+        <w:ind w:left="1080"/>
+      </w:pPr>
+      <w:r>
+        <w:rPr>
           <w:b/>
           <w:u w:val="single"/>
         </w:rPr>
-        <w:t>Activity: Database Design</w:t>
-      </w:r>
-      <w:r>
-        <w:rPr>
-          <w:rFonts w:eastAsiaTheme="majorEastAsia" w:cstheme="majorBidi"/>
+        <w:t>Activity: GUI design</w:t>
+      </w:r>
+      <w:r>
+        <w:br/>
+        <w:t>Tasks:</w:t>
+      </w:r>
+    </w:p>
+    <w:p>
+      <w:pPr>
+        <w:pStyle w:val="ListParagraph"/>
+        <w:numPr>
+          <w:ilvl w:val="0"/>
+          <w:numId w:val="24"/>
+        </w:numPr>
+        <w:spacing w:line="360" w:lineRule="auto"/>
+      </w:pPr>
+      <w:r>
+        <w:t>Using the requirements for each application, make a first draft of GUI designs for each application</w:t>
+      </w:r>
+    </w:p>
+    <w:p>
+      <w:pPr>
+        <w:pStyle w:val="ListParagraph"/>
+        <w:numPr>
+          <w:ilvl w:val="0"/>
+          <w:numId w:val="24"/>
+        </w:numPr>
+        <w:spacing w:line="360" w:lineRule="auto"/>
+      </w:pPr>
+      <w:r>
+        <w:t>Discuss progress with client</w:t>
+      </w:r>
+    </w:p>
+    <w:p>
+      <w:pPr>
+        <w:pStyle w:val="ListParagraph"/>
+        <w:numPr>
+          <w:ilvl w:val="0"/>
+          <w:numId w:val="24"/>
+        </w:numPr>
+        <w:spacing w:line="360" w:lineRule="auto"/>
+      </w:pPr>
+      <w:r>
+        <w:t>Make any changes to the designs if needed</w:t>
+      </w:r>
+    </w:p>
+    <w:p>
+      <w:pPr>
+        <w:spacing w:line="360" w:lineRule="auto"/>
+        <w:ind w:left="1080"/>
+      </w:pPr>
+      <w:r>
+        <w:t>Estimated duration of this activity is</w:t>
+      </w:r>
+      <w:r>
+        <w:t xml:space="preserve"> one week</w:t>
+      </w:r>
+      <w:r>
+        <w:t>.</w:t>
+      </w:r>
+    </w:p>
+    <w:p>
+      <w:pPr>
+        <w:spacing w:line="360" w:lineRule="auto"/>
+        <w:ind w:left="1080"/>
+      </w:pPr>
+      <w:r>
+        <w:rPr>
           <w:b/>
           <w:u w:val="single"/>
         </w:rPr>
+        <w:t>Activity: Build applications</w:t>
+      </w:r>
+      <w:r>
         <w:br/>
-      </w:r>
-      <w:r>
-        <w:rPr>
-          <w:rFonts w:eastAsiaTheme="majorEastAsia" w:cstheme="majorBidi"/>
-        </w:rPr>
         <w:t>Tasks:</w:t>
       </w:r>
     </w:p>
@@ -3750,267 +4087,409 @@
         <w:pStyle w:val="ListParagraph"/>
         <w:numPr>
           <w:ilvl w:val="0"/>
-          <w:numId w:val="21"/>
-        </w:numPr>
-        <w:spacing w:line="360" w:lineRule="auto"/>
-        <w:rPr>
-          <w:rFonts w:eastAsiaTheme="majorEastAsia" w:cstheme="majorBidi"/>
+          <w:numId w:val="25"/>
+        </w:numPr>
+        <w:spacing w:line="360" w:lineRule="auto"/>
+      </w:pPr>
+      <w:r>
+        <w:t>Create UML diagrams for all applications</w:t>
+      </w:r>
+    </w:p>
+    <w:p>
+      <w:pPr>
+        <w:pStyle w:val="ListParagraph"/>
+        <w:numPr>
+          <w:ilvl w:val="0"/>
+          <w:numId w:val="25"/>
+        </w:numPr>
+        <w:spacing w:line="360" w:lineRule="auto"/>
+      </w:pPr>
+      <w:r>
+        <w:t>Code all classes, objects, enumerators etc.</w:t>
+      </w:r>
+    </w:p>
+    <w:p>
+      <w:pPr>
+        <w:pStyle w:val="ListParagraph"/>
+        <w:numPr>
+          <w:ilvl w:val="0"/>
+          <w:numId w:val="25"/>
+        </w:numPr>
+        <w:spacing w:line="360" w:lineRule="auto"/>
+      </w:pPr>
+      <w:r>
+        <w:t>Implement logics in the form</w:t>
+      </w:r>
+    </w:p>
+    <w:p>
+      <w:pPr>
+        <w:spacing w:line="360" w:lineRule="auto"/>
+        <w:ind w:left="360" w:firstLine="720"/>
+      </w:pPr>
+      <w:r>
+        <w:t xml:space="preserve">Estimated duration of this activity is </w:t>
+      </w:r>
+      <w:r>
+        <w:t>two</w:t>
+      </w:r>
+      <w:r>
+        <w:t xml:space="preserve"> weeks.</w:t>
+      </w:r>
+    </w:p>
+    <w:p>
+      <w:pPr>
+        <w:spacing w:line="360" w:lineRule="auto"/>
+        <w:ind w:left="1080"/>
+      </w:pPr>
+      <w:r>
+        <w:rPr>
           <w:b/>
           <w:u w:val="single"/>
         </w:rPr>
-      </w:pPr>
-      <w:r>
-        <w:rPr>
-          <w:rFonts w:eastAsiaTheme="majorEastAsia" w:cstheme="majorBidi"/>
-        </w:rPr>
-        <w:t>Decide what entities will be included in the database</w:t>
-      </w:r>
-    </w:p>
-    <w:p>
-      <w:pPr>
-        <w:pStyle w:val="ListParagraph"/>
-        <w:numPr>
-          <w:ilvl w:val="0"/>
-          <w:numId w:val="21"/>
-        </w:numPr>
-        <w:spacing w:line="360" w:lineRule="auto"/>
-        <w:rPr>
-          <w:rFonts w:eastAsiaTheme="majorEastAsia" w:cstheme="majorBidi"/>
+        <w:t>Activity: Connect with database</w:t>
+      </w:r>
+      <w:r>
+        <w:br/>
+        <w:t>Tasks:</w:t>
+      </w:r>
+    </w:p>
+    <w:p>
+      <w:pPr>
+        <w:pStyle w:val="ListParagraph"/>
+        <w:numPr>
+          <w:ilvl w:val="0"/>
+          <w:numId w:val="26"/>
+        </w:numPr>
+        <w:spacing w:line="360" w:lineRule="auto"/>
+      </w:pPr>
+      <w:r>
+        <w:t>Connect all applications with database</w:t>
+      </w:r>
+    </w:p>
+    <w:p>
+      <w:pPr>
+        <w:pStyle w:val="ListParagraph"/>
+        <w:numPr>
+          <w:ilvl w:val="0"/>
+          <w:numId w:val="26"/>
+        </w:numPr>
+        <w:spacing w:line="360" w:lineRule="auto"/>
+      </w:pPr>
+      <w:r>
+        <w:t xml:space="preserve">Check if all data exchange is synchronized </w:t>
+      </w:r>
+    </w:p>
+    <w:p>
+      <w:pPr>
+        <w:pStyle w:val="ListParagraph"/>
+        <w:numPr>
+          <w:ilvl w:val="0"/>
+          <w:numId w:val="26"/>
+        </w:numPr>
+        <w:spacing w:line="360" w:lineRule="auto"/>
+      </w:pPr>
+      <w:r>
+        <w:lastRenderedPageBreak/>
+        <w:t>Fix bugs</w:t>
+      </w:r>
+    </w:p>
+    <w:p>
+      <w:pPr>
+        <w:spacing w:line="360" w:lineRule="auto"/>
+        <w:ind w:left="1080"/>
+      </w:pPr>
+      <w:r>
+        <w:t xml:space="preserve">Estimated duration of this activity is </w:t>
+      </w:r>
+      <w:r>
+        <w:t>one week</w:t>
+      </w:r>
+      <w:r>
+        <w:t>.</w:t>
+      </w:r>
+    </w:p>
+    <w:p>
+      <w:pPr>
+        <w:spacing w:line="360" w:lineRule="auto"/>
+        <w:ind w:left="1080"/>
+      </w:pPr>
+      <w:r>
+        <w:t xml:space="preserve">Deliverables for </w:t>
+      </w:r>
+      <w:r>
+        <w:rPr>
+          <w:b/>
+        </w:rPr>
+        <w:t>milestone 3</w:t>
+      </w:r>
+      <w:r>
+        <w:rPr>
+          <w:b/>
+        </w:rPr>
+        <w:t xml:space="preserve"> </w:t>
+      </w:r>
+      <w:r>
+        <w:t>are:</w:t>
+      </w:r>
+    </w:p>
+    <w:p>
+      <w:pPr>
+        <w:pStyle w:val="ListParagraph"/>
+        <w:numPr>
+          <w:ilvl w:val="0"/>
+          <w:numId w:val="27"/>
+        </w:numPr>
+        <w:spacing w:line="360" w:lineRule="auto"/>
+      </w:pPr>
+      <w:r>
+        <w:t>Final version of website</w:t>
+      </w:r>
+    </w:p>
+    <w:p>
+      <w:pPr>
+        <w:pStyle w:val="ListParagraph"/>
+        <w:numPr>
+          <w:ilvl w:val="0"/>
+          <w:numId w:val="27"/>
+        </w:numPr>
+        <w:spacing w:line="360" w:lineRule="auto"/>
+      </w:pPr>
+      <w:r>
+        <w:t>An application to be used at the entrance of the event.</w:t>
+      </w:r>
+    </w:p>
+    <w:p>
+      <w:pPr>
+        <w:pStyle w:val="ListParagraph"/>
+        <w:numPr>
+          <w:ilvl w:val="0"/>
+          <w:numId w:val="27"/>
+        </w:numPr>
+        <w:spacing w:line="360" w:lineRule="auto"/>
+      </w:pPr>
+      <w:r>
+        <w:t>An application to be used at the entrance of the camping</w:t>
+      </w:r>
+    </w:p>
+    <w:p>
+      <w:pPr>
+        <w:pStyle w:val="ListParagraph"/>
+        <w:numPr>
+          <w:ilvl w:val="0"/>
+          <w:numId w:val="27"/>
+        </w:numPr>
+        <w:spacing w:line="360" w:lineRule="auto"/>
+      </w:pPr>
+      <w:r>
+        <w:t>An application to be used at the shops</w:t>
+      </w:r>
+    </w:p>
+    <w:p>
+      <w:pPr>
+        <w:pStyle w:val="ListParagraph"/>
+        <w:numPr>
+          <w:ilvl w:val="0"/>
+          <w:numId w:val="27"/>
+        </w:numPr>
+        <w:spacing w:line="360" w:lineRule="auto"/>
+      </w:pPr>
+      <w:r>
+        <w:t>An application to be used at the stand, where materials can be loaned</w:t>
+      </w:r>
+    </w:p>
+    <w:p>
+      <w:pPr>
+        <w:pStyle w:val="ListParagraph"/>
+        <w:numPr>
+          <w:ilvl w:val="0"/>
+          <w:numId w:val="27"/>
+        </w:numPr>
+        <w:spacing w:line="360" w:lineRule="auto"/>
+      </w:pPr>
+      <w:r>
+        <w:t>An application to be used when a visitor leaves the event</w:t>
+      </w:r>
+    </w:p>
+    <w:p>
+      <w:pPr>
+        <w:pStyle w:val="ListParagraph"/>
+        <w:numPr>
+          <w:ilvl w:val="0"/>
+          <w:numId w:val="27"/>
+        </w:numPr>
+        <w:spacing w:line="360" w:lineRule="auto"/>
+      </w:pPr>
+      <w:r>
+        <w:t>An application for the organization to inspect the status of the event</w:t>
+      </w:r>
+    </w:p>
+    <w:p>
+      <w:pPr>
+        <w:pStyle w:val="ListParagraph"/>
+        <w:numPr>
+          <w:ilvl w:val="0"/>
+          <w:numId w:val="27"/>
+        </w:numPr>
+        <w:spacing w:line="360" w:lineRule="auto"/>
+      </w:pPr>
+      <w:r>
+        <w:t>An application to convert the information in the PayPal-text-file to the database</w:t>
+      </w:r>
+    </w:p>
+    <w:p>
+      <w:pPr>
+        <w:pStyle w:val="ListParagraph"/>
+        <w:numPr>
+          <w:ilvl w:val="0"/>
+          <w:numId w:val="27"/>
+        </w:numPr>
+        <w:spacing w:line="360" w:lineRule="auto"/>
+      </w:pPr>
+      <w:r>
+        <w:t>Fully functional database, synchronized with all application that will import and extract data.</w:t>
+      </w:r>
+    </w:p>
+    <w:p>
+      <w:pPr>
+        <w:pStyle w:val="ListParagraph"/>
+        <w:numPr>
+          <w:ilvl w:val="0"/>
+          <w:numId w:val="27"/>
+        </w:numPr>
+        <w:spacing w:line="360" w:lineRule="auto"/>
+      </w:pPr>
+      <w:r>
+        <w:t>Process reports on weeks 7, 8, 9 , 10, 11 &amp; 12</w:t>
+      </w:r>
+    </w:p>
+    <w:p>
+      <w:pPr>
+        <w:spacing w:line="360" w:lineRule="auto"/>
+      </w:pPr>
+    </w:p>
+    <w:p>
+      <w:pPr>
+        <w:pStyle w:val="Heading2"/>
+        <w:numPr>
+          <w:ilvl w:val="0"/>
+          <w:numId w:val="11"/>
+        </w:numPr>
+        <w:spacing w:line="360" w:lineRule="auto"/>
+      </w:pPr>
+      <w:bookmarkStart w:id="13" w:name="_Toc446327863"/>
+      <w:r>
+        <w:t>Phase four –</w:t>
+      </w:r>
+      <w:r>
+        <w:t xml:space="preserve"> </w:t>
+      </w:r>
+      <w:bookmarkEnd w:id="13"/>
+      <w:r>
+        <w:t>Testing</w:t>
+      </w:r>
+    </w:p>
+    <w:p>
+      <w:pPr>
+        <w:spacing w:line="360" w:lineRule="auto"/>
+        <w:ind w:left="1080"/>
+      </w:pPr>
+      <w:r>
+        <w:rPr>
           <w:b/>
           <w:u w:val="single"/>
         </w:rPr>
-      </w:pPr>
-      <w:r>
-        <w:rPr>
-          <w:rFonts w:eastAsiaTheme="majorEastAsia" w:cstheme="majorBidi"/>
-        </w:rPr>
-        <w:t>Create an ERD, specifying identifiers, attributes, minimum and maximum cardinalities</w:t>
-      </w:r>
-    </w:p>
-    <w:p>
-      <w:pPr>
-        <w:pStyle w:val="ListParagraph"/>
-        <w:numPr>
-          <w:ilvl w:val="0"/>
-          <w:numId w:val="21"/>
-        </w:numPr>
-        <w:spacing w:line="360" w:lineRule="auto"/>
-        <w:rPr>
-          <w:rFonts w:eastAsiaTheme="majorEastAsia" w:cstheme="majorBidi"/>
+        <w:t xml:space="preserve">Activity: </w:t>
+      </w:r>
+      <w:r>
+        <w:rPr>
           <w:b/>
           <w:u w:val="single"/>
         </w:rPr>
-      </w:pPr>
-      <w:r>
-        <w:rPr>
-          <w:rFonts w:eastAsiaTheme="majorEastAsia" w:cstheme="majorBidi"/>
-        </w:rPr>
-        <w:t>Implement the database in MySQL</w:t>
+        <w:t>Test website</w:t>
+      </w:r>
+      <w:r>
+        <w:br/>
+        <w:t>Tasks:</w:t>
+      </w:r>
+    </w:p>
+    <w:p>
+      <w:pPr>
+        <w:pStyle w:val="ListParagraph"/>
+        <w:numPr>
+          <w:ilvl w:val="0"/>
+          <w:numId w:val="23"/>
+        </w:numPr>
+        <w:spacing w:line="360" w:lineRule="auto"/>
+      </w:pPr>
+      <w:r>
+        <w:t>Test online booking</w:t>
+      </w:r>
+    </w:p>
+    <w:p>
+      <w:pPr>
+        <w:pStyle w:val="ListParagraph"/>
+        <w:numPr>
+          <w:ilvl w:val="0"/>
+          <w:numId w:val="23"/>
+        </w:numPr>
+        <w:spacing w:line="360" w:lineRule="auto"/>
+      </w:pPr>
+      <w:r>
+        <w:t>Test payment data transfer from PayPal</w:t>
+      </w:r>
+    </w:p>
+    <w:p>
+      <w:pPr>
+        <w:pStyle w:val="ListParagraph"/>
+        <w:numPr>
+          <w:ilvl w:val="0"/>
+          <w:numId w:val="23"/>
+        </w:numPr>
+        <w:spacing w:line="360" w:lineRule="auto"/>
+      </w:pPr>
+      <w:r>
+        <w:t>Test registration</w:t>
+      </w:r>
+    </w:p>
+    <w:p>
+      <w:pPr>
+        <w:pStyle w:val="ListParagraph"/>
+        <w:numPr>
+          <w:ilvl w:val="0"/>
+          <w:numId w:val="23"/>
+        </w:numPr>
+        <w:spacing w:line="360" w:lineRule="auto"/>
+      </w:pPr>
+      <w:r>
+        <w:t>Test log in/log out</w:t>
+      </w:r>
+    </w:p>
+    <w:p>
+      <w:pPr>
+        <w:pStyle w:val="ListParagraph"/>
+        <w:numPr>
+          <w:ilvl w:val="0"/>
+          <w:numId w:val="23"/>
+        </w:numPr>
+        <w:spacing w:line="360" w:lineRule="auto"/>
+      </w:pPr>
+      <w:r>
+        <w:t>Test all common functions and styles, such as resizing, mobile-compatibility, gallery, slideshows etc.</w:t>
       </w:r>
     </w:p>
     <w:p>
       <w:pPr>
         <w:spacing w:line="360" w:lineRule="auto"/>
         <w:ind w:left="1080"/>
-        <w:rPr>
-          <w:rFonts w:eastAsiaTheme="majorEastAsia" w:cstheme="majorBidi"/>
-        </w:rPr>
-      </w:pPr>
-      <w:r>
-        <w:rPr>
-          <w:rFonts w:eastAsiaTheme="majorEastAsia" w:cstheme="majorBidi"/>
-        </w:rPr>
-        <w:t xml:space="preserve">Estimated duration </w:t>
-      </w:r>
-      <w:r>
-        <w:rPr>
-          <w:rFonts w:eastAsiaTheme="majorEastAsia" w:cstheme="majorBidi"/>
-        </w:rPr>
-        <w:t xml:space="preserve">for the whole phase </w:t>
-      </w:r>
-      <w:r>
-        <w:rPr>
-          <w:rFonts w:eastAsiaTheme="majorEastAsia" w:cstheme="majorBidi"/>
-        </w:rPr>
-        <w:t>is two weeks</w:t>
-      </w:r>
-      <w:r>
-        <w:rPr>
-          <w:rFonts w:eastAsiaTheme="majorEastAsia" w:cstheme="majorBidi"/>
-        </w:rPr>
-        <w:t xml:space="preserve">, as the two activities will happen simultaneously. </w:t>
-      </w:r>
-    </w:p>
-    <w:p>
-      <w:pPr>
-        <w:spacing w:line="360" w:lineRule="auto"/>
-        <w:ind w:left="1080"/>
-        <w:rPr>
-          <w:rFonts w:eastAsiaTheme="majorEastAsia" w:cstheme="majorBidi"/>
-        </w:rPr>
-      </w:pPr>
-      <w:r>
-        <w:rPr>
-          <w:rFonts w:eastAsiaTheme="majorEastAsia" w:cstheme="majorBidi"/>
-        </w:rPr>
-        <w:t xml:space="preserve">Deliverables of </w:t>
-      </w:r>
-      <w:r>
-        <w:rPr>
-          <w:rFonts w:eastAsiaTheme="majorEastAsia" w:cstheme="majorBidi"/>
-          <w:b/>
-        </w:rPr>
-        <w:t>milestone 3</w:t>
-      </w:r>
-      <w:r>
-        <w:rPr>
-          <w:rFonts w:eastAsiaTheme="majorEastAsia" w:cstheme="majorBidi"/>
-          <w:b/>
-        </w:rPr>
-        <w:t xml:space="preserve"> </w:t>
-      </w:r>
-      <w:r>
-        <w:rPr>
-          <w:rFonts w:eastAsiaTheme="majorEastAsia" w:cstheme="majorBidi"/>
-        </w:rPr>
-        <w:t>are:</w:t>
-      </w:r>
-    </w:p>
-    <w:p>
-      <w:pPr>
-        <w:pStyle w:val="ListParagraph"/>
-        <w:numPr>
-          <w:ilvl w:val="0"/>
-          <w:numId w:val="22"/>
-        </w:numPr>
-        <w:spacing w:line="360" w:lineRule="auto"/>
-        <w:rPr>
-          <w:rFonts w:eastAsiaTheme="majorEastAsia" w:cstheme="majorBidi"/>
-        </w:rPr>
-      </w:pPr>
-      <w:r>
-        <w:rPr>
-          <w:rFonts w:eastAsiaTheme="majorEastAsia" w:cstheme="majorBidi"/>
-        </w:rPr>
-        <w:t>HTML files for all pages</w:t>
-      </w:r>
-    </w:p>
-    <w:p>
-      <w:pPr>
-        <w:pStyle w:val="ListParagraph"/>
-        <w:numPr>
-          <w:ilvl w:val="0"/>
-          <w:numId w:val="22"/>
-        </w:numPr>
-        <w:spacing w:line="360" w:lineRule="auto"/>
-        <w:rPr>
-          <w:rFonts w:eastAsiaTheme="majorEastAsia" w:cstheme="majorBidi"/>
-        </w:rPr>
-      </w:pPr>
-      <w:r>
-        <w:rPr>
-          <w:rFonts w:eastAsiaTheme="majorEastAsia" w:cstheme="majorBidi"/>
-        </w:rPr>
-        <w:t>CSS styles for all pages</w:t>
-      </w:r>
-    </w:p>
-    <w:p>
-      <w:pPr>
-        <w:pStyle w:val="ListParagraph"/>
-        <w:numPr>
-          <w:ilvl w:val="0"/>
-          <w:numId w:val="22"/>
-        </w:numPr>
-        <w:spacing w:line="360" w:lineRule="auto"/>
-        <w:rPr>
-          <w:rFonts w:eastAsiaTheme="majorEastAsia" w:cstheme="majorBidi"/>
-        </w:rPr>
-      </w:pPr>
-      <w:r>
-        <w:rPr>
-          <w:rFonts w:eastAsiaTheme="majorEastAsia" w:cstheme="majorBidi"/>
-        </w:rPr>
-        <w:t>JavaScript files</w:t>
-      </w:r>
-    </w:p>
-    <w:p>
-      <w:pPr>
-        <w:pStyle w:val="ListParagraph"/>
-        <w:numPr>
-          <w:ilvl w:val="0"/>
-          <w:numId w:val="22"/>
-        </w:numPr>
-        <w:spacing w:line="360" w:lineRule="auto"/>
-        <w:rPr>
-          <w:rFonts w:eastAsiaTheme="majorEastAsia" w:cstheme="majorBidi"/>
-        </w:rPr>
-      </w:pPr>
-      <w:r>
-        <w:rPr>
-          <w:rFonts w:eastAsiaTheme="majorEastAsia" w:cstheme="majorBidi"/>
-        </w:rPr>
-        <w:lastRenderedPageBreak/>
-        <w:t>Database ERD</w:t>
-      </w:r>
-    </w:p>
-    <w:p>
-      <w:pPr>
-        <w:pStyle w:val="ListParagraph"/>
-        <w:numPr>
-          <w:ilvl w:val="0"/>
-          <w:numId w:val="22"/>
-        </w:numPr>
-        <w:spacing w:line="360" w:lineRule="auto"/>
-        <w:rPr>
-          <w:rFonts w:eastAsiaTheme="majorEastAsia" w:cstheme="majorBidi"/>
-        </w:rPr>
-      </w:pPr>
-      <w:r>
-        <w:t>Progress for week 5 &amp; 6 on the process report and agendas</w:t>
-      </w:r>
-    </w:p>
-    <w:p>
-      <w:pPr>
-        <w:spacing w:line="360" w:lineRule="auto"/>
-      </w:pPr>
-    </w:p>
-    <w:p>
-      <w:pPr>
-        <w:pStyle w:val="Heading2"/>
-        <w:numPr>
-          <w:ilvl w:val="0"/>
-          <w:numId w:val="11"/>
-        </w:numPr>
-        <w:spacing w:line="360" w:lineRule="auto"/>
-      </w:pPr>
-      <w:bookmarkStart w:id="14" w:name="_Toc446327863"/>
-      <w:r>
-        <w:t>Phase four –</w:t>
-      </w:r>
-      <w:r>
-        <w:t xml:space="preserve"> Building Applications</w:t>
-      </w:r>
-      <w:bookmarkEnd w:id="14"/>
-    </w:p>
-    <w:p>
-      <w:pPr>
-        <w:spacing w:line="360" w:lineRule="auto"/>
-        <w:ind w:left="1080"/>
-      </w:pPr>
-      <w:r>
-        <w:t>This phase includes d</w:t>
-      </w:r>
-      <w:r>
-        <w:t>eveloping back-en</w:t>
-      </w:r>
-      <w:r>
-        <w:t>d features of the website, making GUI designs</w:t>
-      </w:r>
-      <w:r>
-        <w:t>, programming</w:t>
-      </w:r>
-      <w:r>
-        <w:t xml:space="preserve"> the functionalities for all applications and connecting them with the database. </w:t>
+      </w:pPr>
+      <w:r>
+        <w:t xml:space="preserve">Estimated duration of this activity is </w:t>
+      </w:r>
+      <w:r>
+        <w:t>one week</w:t>
+      </w:r>
+      <w:r>
+        <w:t>.</w:t>
       </w:r>
     </w:p>
     <w:p>
@@ -4023,7 +4502,7 @@
           <w:b/>
           <w:u w:val="single"/>
         </w:rPr>
-        <w:t>Activity: Website back-end</w:t>
+        <w:t>Activity: Test Windows Applications</w:t>
       </w:r>
       <w:r>
         <w:br/>
@@ -4035,64 +4514,118 @@
         <w:pStyle w:val="ListParagraph"/>
         <w:numPr>
           <w:ilvl w:val="0"/>
-          <w:numId w:val="23"/>
-        </w:numPr>
-        <w:spacing w:line="360" w:lineRule="auto"/>
-      </w:pPr>
-      <w:r>
-        <w:t xml:space="preserve">Connect website to database </w:t>
-      </w:r>
-    </w:p>
-    <w:p>
-      <w:pPr>
-        <w:pStyle w:val="ListParagraph"/>
-        <w:numPr>
-          <w:ilvl w:val="0"/>
-          <w:numId w:val="23"/>
-        </w:numPr>
-        <w:spacing w:line="360" w:lineRule="auto"/>
-      </w:pPr>
-      <w:r>
-        <w:t>Validate data with PHP</w:t>
-      </w:r>
-    </w:p>
-    <w:p>
-      <w:pPr>
-        <w:pStyle w:val="ListParagraph"/>
-        <w:numPr>
-          <w:ilvl w:val="0"/>
-          <w:numId w:val="23"/>
-        </w:numPr>
-        <w:spacing w:line="360" w:lineRule="auto"/>
-      </w:pPr>
-      <w:r>
-        <w:t>Program functionalities which will extract/import data from and to the database</w:t>
-      </w:r>
-    </w:p>
-    <w:p>
-      <w:pPr>
-        <w:pStyle w:val="ListParagraph"/>
-        <w:numPr>
-          <w:ilvl w:val="0"/>
-          <w:numId w:val="23"/>
-        </w:numPr>
-        <w:spacing w:line="360" w:lineRule="auto"/>
-      </w:pPr>
-      <w:r>
-        <w:t>Test online booking and payment data transfer for PayPal</w:t>
-      </w:r>
-    </w:p>
-    <w:p>
-      <w:pPr>
-        <w:pStyle w:val="ListParagraph"/>
-        <w:numPr>
-          <w:ilvl w:val="0"/>
-          <w:numId w:val="23"/>
-        </w:numPr>
-        <w:spacing w:line="360" w:lineRule="auto"/>
-      </w:pPr>
-      <w:r>
-        <w:t>Fix bugs</w:t>
+          <w:numId w:val="24"/>
+        </w:numPr>
+        <w:spacing w:line="360" w:lineRule="auto"/>
+      </w:pPr>
+      <w:r>
+        <w:lastRenderedPageBreak/>
+        <w:t>Test application at entrance of event</w:t>
+      </w:r>
+    </w:p>
+    <w:p>
+      <w:pPr>
+        <w:pStyle w:val="ListParagraph"/>
+        <w:numPr>
+          <w:ilvl w:val="0"/>
+          <w:numId w:val="24"/>
+        </w:numPr>
+        <w:spacing w:line="360" w:lineRule="auto"/>
+      </w:pPr>
+      <w:r>
+        <w:t xml:space="preserve">Test application </w:t>
+      </w:r>
+      <w:r>
+        <w:t>at the entrance of the camping</w:t>
+      </w:r>
+    </w:p>
+    <w:p>
+      <w:pPr>
+        <w:pStyle w:val="ListParagraph"/>
+        <w:numPr>
+          <w:ilvl w:val="0"/>
+          <w:numId w:val="24"/>
+        </w:numPr>
+        <w:spacing w:line="360" w:lineRule="auto"/>
+      </w:pPr>
+      <w:r>
+        <w:t>Test</w:t>
+      </w:r>
+      <w:r>
+        <w:t xml:space="preserve"> application </w:t>
+      </w:r>
+      <w:r>
+        <w:t>for</w:t>
+      </w:r>
+      <w:r>
+        <w:t xml:space="preserve"> the shops</w:t>
+      </w:r>
+    </w:p>
+    <w:p>
+      <w:pPr>
+        <w:pStyle w:val="ListParagraph"/>
+        <w:numPr>
+          <w:ilvl w:val="0"/>
+          <w:numId w:val="24"/>
+        </w:numPr>
+        <w:spacing w:line="360" w:lineRule="auto"/>
+      </w:pPr>
+      <w:r>
+        <w:t>Test</w:t>
+      </w:r>
+      <w:r>
+        <w:t xml:space="preserve"> application at the stand, where </w:t>
+      </w:r>
+      <w:r>
+        <w:t>equipment</w:t>
+      </w:r>
+      <w:r>
+        <w:t xml:space="preserve"> can be loaned</w:t>
+      </w:r>
+    </w:p>
+    <w:p>
+      <w:pPr>
+        <w:pStyle w:val="ListParagraph"/>
+        <w:numPr>
+          <w:ilvl w:val="0"/>
+          <w:numId w:val="24"/>
+        </w:numPr>
+        <w:spacing w:line="360" w:lineRule="auto"/>
+      </w:pPr>
+      <w:r>
+        <w:t>Test application for leaving the event</w:t>
+      </w:r>
+    </w:p>
+    <w:p>
+      <w:pPr>
+        <w:pStyle w:val="ListParagraph"/>
+        <w:numPr>
+          <w:ilvl w:val="0"/>
+          <w:numId w:val="24"/>
+        </w:numPr>
+        <w:spacing w:line="360" w:lineRule="auto"/>
+      </w:pPr>
+      <w:r>
+        <w:t>Test</w:t>
+      </w:r>
+      <w:r>
+        <w:t xml:space="preserve"> application for the organization to inspect the status of the event</w:t>
+      </w:r>
+    </w:p>
+    <w:p>
+      <w:pPr>
+        <w:pStyle w:val="ListParagraph"/>
+        <w:numPr>
+          <w:ilvl w:val="0"/>
+          <w:numId w:val="24"/>
+        </w:numPr>
+        <w:spacing w:line="360" w:lineRule="auto"/>
+      </w:pPr>
+      <w:r>
+        <w:t>Test application which</w:t>
+      </w:r>
+      <w:r>
+        <w:t xml:space="preserve"> convert the information in the PayPal-text-file to the database</w:t>
       </w:r>
     </w:p>
     <w:p>
@@ -4101,7 +4634,16 @@
         <w:ind w:left="1080"/>
       </w:pPr>
       <w:r>
-        <w:t>Estimated duration of this activity is two weeks.</w:t>
+        <w:t xml:space="preserve">Estimated </w:t>
+      </w:r>
+      <w:r>
+        <w:t>du</w:t>
+      </w:r>
+      <w:r>
+        <w:t>ration of this activity is two</w:t>
+      </w:r>
+      <w:r>
+        <w:t xml:space="preserve"> weeks.</w:t>
       </w:r>
     </w:p>
     <w:p>
@@ -4114,7 +4656,240 @@
           <w:b/>
           <w:u w:val="single"/>
         </w:rPr>
-        <w:t>Activity: GUI design</w:t>
+        <w:t>Activity: Test database</w:t>
+      </w:r>
+      <w:r>
+        <w:br/>
+        <w:t>Tasks</w:t>
+      </w:r>
+      <w:proofErr w:type="gramStart"/>
+      <w:r>
+        <w:t>:</w:t>
+      </w:r>
+      <w:proofErr w:type="gramEnd"/>
+      <w:r>
+        <w:br/>
+        <w:t>Try to get information about:</w:t>
+      </w:r>
+    </w:p>
+    <w:p>
+      <w:pPr>
+        <w:pStyle w:val="ListParagraph"/>
+        <w:numPr>
+          <w:ilvl w:val="0"/>
+          <w:numId w:val="25"/>
+        </w:numPr>
+        <w:spacing w:line="360" w:lineRule="auto"/>
+      </w:pPr>
+      <w:r>
+        <w:t>the number of visitors at the event can be retrieved</w:t>
+      </w:r>
+    </w:p>
+    <w:p>
+      <w:pPr>
+        <w:pStyle w:val="ListParagraph"/>
+        <w:numPr>
+          <w:ilvl w:val="0"/>
+          <w:numId w:val="25"/>
+        </w:numPr>
+        <w:spacing w:line="360" w:lineRule="auto"/>
+      </w:pPr>
+      <w:r>
+        <w:t xml:space="preserve">the number of visitors </w:t>
+      </w:r>
+      <w:r>
+        <w:t>who left</w:t>
+      </w:r>
+      <w:r>
+        <w:t xml:space="preserve"> the event can be retrieved</w:t>
+      </w:r>
+    </w:p>
+    <w:p>
+      <w:pPr>
+        <w:pStyle w:val="ListParagraph"/>
+        <w:numPr>
+          <w:ilvl w:val="0"/>
+          <w:numId w:val="25"/>
+        </w:numPr>
+        <w:spacing w:line="360" w:lineRule="auto"/>
+      </w:pPr>
+      <w:r>
+        <w:t>the purchasing history of a visitor</w:t>
+      </w:r>
+    </w:p>
+    <w:p>
+      <w:pPr>
+        <w:pStyle w:val="ListParagraph"/>
+        <w:numPr>
+          <w:ilvl w:val="0"/>
+          <w:numId w:val="25"/>
+        </w:numPr>
+        <w:spacing w:line="360" w:lineRule="auto"/>
+      </w:pPr>
+      <w:r>
+        <w:t>total balance of all event-accounts</w:t>
+      </w:r>
+    </w:p>
+    <w:p>
+      <w:pPr>
+        <w:pStyle w:val="ListParagraph"/>
+        <w:numPr>
+          <w:ilvl w:val="0"/>
+          <w:numId w:val="25"/>
+        </w:numPr>
+        <w:spacing w:line="360" w:lineRule="auto"/>
+      </w:pPr>
+      <w:r>
+        <w:t>all occupied spots and their number of guests</w:t>
+      </w:r>
+    </w:p>
+    <w:p>
+      <w:pPr>
+        <w:pStyle w:val="ListParagraph"/>
+        <w:numPr>
+          <w:ilvl w:val="0"/>
+          <w:numId w:val="25"/>
+        </w:numPr>
+        <w:spacing w:line="360" w:lineRule="auto"/>
+      </w:pPr>
+      <w:r>
+        <w:t>all free spots</w:t>
+      </w:r>
+    </w:p>
+    <w:p>
+      <w:pPr>
+        <w:pStyle w:val="ListParagraph"/>
+        <w:numPr>
+          <w:ilvl w:val="0"/>
+          <w:numId w:val="25"/>
+        </w:numPr>
+        <w:spacing w:line="360" w:lineRule="auto"/>
+      </w:pPr>
+      <w:r>
+        <w:t>all the money spent in total at the event</w:t>
+      </w:r>
+    </w:p>
+    <w:p>
+      <w:pPr>
+        <w:pStyle w:val="ListParagraph"/>
+        <w:numPr>
+          <w:ilvl w:val="0"/>
+          <w:numId w:val="25"/>
+        </w:numPr>
+        <w:spacing w:line="360" w:lineRule="auto"/>
+      </w:pPr>
+      <w:r>
+        <w:t>how many units of a certain article were sold</w:t>
+      </w:r>
+    </w:p>
+    <w:p>
+      <w:pPr>
+        <w:spacing w:line="360" w:lineRule="auto"/>
+        <w:ind w:left="1080"/>
+      </w:pPr>
+      <w:r>
+        <w:t>Try to store information about:</w:t>
+      </w:r>
+    </w:p>
+    <w:p>
+      <w:pPr>
+        <w:pStyle w:val="ListParagraph"/>
+        <w:numPr>
+          <w:ilvl w:val="0"/>
+          <w:numId w:val="30"/>
+        </w:numPr>
+        <w:spacing w:line="360" w:lineRule="auto"/>
+      </w:pPr>
+      <w:r>
+        <w:t>PayPal transactions</w:t>
+      </w:r>
+    </w:p>
+    <w:p>
+      <w:pPr>
+        <w:pStyle w:val="ListParagraph"/>
+        <w:numPr>
+          <w:ilvl w:val="0"/>
+          <w:numId w:val="30"/>
+        </w:numPr>
+        <w:spacing w:line="360" w:lineRule="auto"/>
+      </w:pPr>
+      <w:r>
+        <w:t>Renting equipment</w:t>
+      </w:r>
+    </w:p>
+    <w:p>
+      <w:pPr>
+        <w:pStyle w:val="ListParagraph"/>
+        <w:numPr>
+          <w:ilvl w:val="0"/>
+          <w:numId w:val="30"/>
+        </w:numPr>
+        <w:spacing w:line="360" w:lineRule="auto"/>
+      </w:pPr>
+      <w:r>
+        <w:t>Visitor registration details</w:t>
+      </w:r>
+    </w:p>
+    <w:p>
+      <w:pPr>
+        <w:pStyle w:val="ListParagraph"/>
+        <w:numPr>
+          <w:ilvl w:val="0"/>
+          <w:numId w:val="30"/>
+        </w:numPr>
+        <w:spacing w:line="360" w:lineRule="auto"/>
+      </w:pPr>
+      <w:r>
+        <w:t>Available camping spots</w:t>
+      </w:r>
+    </w:p>
+    <w:p>
+      <w:pPr>
+        <w:pStyle w:val="ListParagraph"/>
+        <w:numPr>
+          <w:ilvl w:val="0"/>
+          <w:numId w:val="30"/>
+        </w:numPr>
+        <w:spacing w:line="360" w:lineRule="auto"/>
+      </w:pPr>
+      <w:r>
+        <w:t>Products in a shop</w:t>
+      </w:r>
+    </w:p>
+    <w:p>
+      <w:pPr>
+        <w:spacing w:line="360" w:lineRule="auto"/>
+        <w:ind w:left="1080"/>
+      </w:pPr>
+      <w:r>
+        <w:t>Estimated d</w:t>
+      </w:r>
+      <w:r>
+        <w:t>uration of this activity is two</w:t>
+      </w:r>
+      <w:r>
+        <w:t xml:space="preserve"> weeks.</w:t>
+      </w:r>
+    </w:p>
+    <w:p>
+      <w:pPr>
+        <w:spacing w:line="360" w:lineRule="auto"/>
+        <w:ind w:left="1080"/>
+      </w:pPr>
+      <w:r>
+        <w:rPr>
+          <w:b/>
+          <w:u w:val="single"/>
+        </w:rPr>
+        <w:lastRenderedPageBreak/>
+        <w:t xml:space="preserve">Activity: </w:t>
+      </w:r>
+      <w:r>
+        <w:rPr>
+          <w:b/>
+          <w:u w:val="single"/>
+        </w:rPr>
+        <w:t>Test arm brace</w:t>
       </w:r>
       <w:r>
         <w:br/>
@@ -4126,38 +4901,38 @@
         <w:pStyle w:val="ListParagraph"/>
         <w:numPr>
           <w:ilvl w:val="0"/>
-          <w:numId w:val="24"/>
-        </w:numPr>
-        <w:spacing w:line="360" w:lineRule="auto"/>
-      </w:pPr>
-      <w:r>
-        <w:t>Using the requirements for each application, make a first draft of GUI designs for each application</w:t>
-      </w:r>
-    </w:p>
-    <w:p>
-      <w:pPr>
-        <w:pStyle w:val="ListParagraph"/>
-        <w:numPr>
-          <w:ilvl w:val="0"/>
-          <w:numId w:val="24"/>
-        </w:numPr>
-        <w:spacing w:line="360" w:lineRule="auto"/>
-      </w:pPr>
-      <w:r>
-        <w:t>Discuss progress with client</w:t>
-      </w:r>
-    </w:p>
-    <w:p>
-      <w:pPr>
-        <w:pStyle w:val="ListParagraph"/>
-        <w:numPr>
-          <w:ilvl w:val="0"/>
-          <w:numId w:val="24"/>
-        </w:numPr>
-        <w:spacing w:line="360" w:lineRule="auto"/>
-      </w:pPr>
-      <w:r>
-        <w:t>Make any changes to the designs if needed</w:t>
+          <w:numId w:val="26"/>
+        </w:numPr>
+        <w:spacing w:line="360" w:lineRule="auto"/>
+      </w:pPr>
+      <w:r>
+        <w:t>Test if RFID chip is sending information to the database</w:t>
+      </w:r>
+    </w:p>
+    <w:p>
+      <w:pPr>
+        <w:pStyle w:val="ListParagraph"/>
+        <w:numPr>
+          <w:ilvl w:val="0"/>
+          <w:numId w:val="26"/>
+        </w:numPr>
+        <w:spacing w:line="360" w:lineRule="auto"/>
+      </w:pPr>
+      <w:r>
+        <w:t>Test if all event account numbers are unique</w:t>
+      </w:r>
+    </w:p>
+    <w:p>
+      <w:pPr>
+        <w:pStyle w:val="ListParagraph"/>
+        <w:numPr>
+          <w:ilvl w:val="0"/>
+          <w:numId w:val="26"/>
+        </w:numPr>
+        <w:spacing w:line="360" w:lineRule="auto"/>
+      </w:pPr>
+      <w:r>
+        <w:t>Fix bugs</w:t>
       </w:r>
     </w:p>
     <w:p>
@@ -4166,7 +4941,109 @@
         <w:ind w:left="1080"/>
       </w:pPr>
       <w:r>
-        <w:t>Estimated duration of this activity is two weeks.</w:t>
+        <w:t xml:space="preserve">Estimated duration of this activity is </w:t>
+      </w:r>
+      <w:r>
+        <w:t>one week</w:t>
+      </w:r>
+      <w:r>
+        <w:t>.</w:t>
+      </w:r>
+    </w:p>
+    <w:p>
+      <w:pPr>
+        <w:spacing w:line="360" w:lineRule="auto"/>
+        <w:ind w:left="1080"/>
+      </w:pPr>
+      <w:r>
+        <w:t xml:space="preserve">Deliverables for </w:t>
+      </w:r>
+      <w:r>
+        <w:rPr>
+          <w:b/>
+        </w:rPr>
+        <w:t>milestone 4</w:t>
+      </w:r>
+      <w:r>
+        <w:rPr>
+          <w:b/>
+        </w:rPr>
+        <w:t xml:space="preserve"> </w:t>
+      </w:r>
+      <w:r>
+        <w:t>are:</w:t>
+      </w:r>
+    </w:p>
+    <w:p>
+      <w:pPr>
+        <w:pStyle w:val="ListParagraph"/>
+        <w:numPr>
+          <w:ilvl w:val="0"/>
+          <w:numId w:val="27"/>
+        </w:numPr>
+        <w:spacing w:line="360" w:lineRule="auto"/>
+      </w:pPr>
+      <w:r>
+        <w:t>Test report describing all bugs</w:t>
+      </w:r>
+    </w:p>
+    <w:p>
+      <w:pPr>
+        <w:pStyle w:val="ListParagraph"/>
+        <w:numPr>
+          <w:ilvl w:val="0"/>
+          <w:numId w:val="27"/>
+        </w:numPr>
+        <w:spacing w:line="360" w:lineRule="auto"/>
+      </w:pPr>
+      <w:r>
+        <w:t>Test report on how bugs were fixed and/or improved</w:t>
+      </w:r>
+    </w:p>
+    <w:p>
+      <w:pPr>
+        <w:pStyle w:val="ListParagraph"/>
+        <w:numPr>
+          <w:ilvl w:val="0"/>
+          <w:numId w:val="27"/>
+        </w:numPr>
+        <w:spacing w:line="360" w:lineRule="auto"/>
+      </w:pPr>
+      <w:r>
+        <w:t>Process reports on weeks 13, 14, 15, 16, 17 &amp; 18</w:t>
+      </w:r>
+    </w:p>
+    <w:p>
+      <w:pPr>
+        <w:pStyle w:val="Heading2"/>
+        <w:numPr>
+          <w:ilvl w:val="0"/>
+          <w:numId w:val="11"/>
+        </w:numPr>
+        <w:spacing w:line="360" w:lineRule="auto"/>
+      </w:pPr>
+      <w:bookmarkStart w:id="14" w:name="_Toc446327864"/>
+      <w:r>
+        <w:t xml:space="preserve">Phase five </w:t>
+      </w:r>
+      <w:r>
+        <w:t>–</w:t>
+      </w:r>
+      <w:r>
+        <w:t xml:space="preserve"> </w:t>
+      </w:r>
+      <w:r>
+        <w:t>Closure</w:t>
+      </w:r>
+      <w:bookmarkEnd w:id="14"/>
+    </w:p>
+    <w:p>
+      <w:pPr>
+        <w:spacing w:line="360" w:lineRule="auto"/>
+        <w:ind w:left="1080"/>
+      </w:pPr>
+      <w:r>
+        <w:t>Phase five has only one activity called “Finalize project”.</w:t>
       </w:r>
     </w:p>
     <w:p>
@@ -4179,7 +5056,7 @@
           <w:b/>
           <w:u w:val="single"/>
         </w:rPr>
-        <w:t>Activity: Build applications</w:t>
+        <w:t>Activity: Finalize project</w:t>
       </w:r>
       <w:r>
         <w:br/>
@@ -4191,499 +5068,120 @@
         <w:pStyle w:val="ListParagraph"/>
         <w:numPr>
           <w:ilvl w:val="0"/>
-          <w:numId w:val="25"/>
-        </w:numPr>
-        <w:spacing w:line="360" w:lineRule="auto"/>
-      </w:pPr>
-      <w:r>
-        <w:t>Create UML diagrams for all applications</w:t>
-      </w:r>
-    </w:p>
-    <w:p>
-      <w:pPr>
-        <w:pStyle w:val="ListParagraph"/>
-        <w:numPr>
-          <w:ilvl w:val="0"/>
-          <w:numId w:val="25"/>
-        </w:numPr>
-        <w:spacing w:line="360" w:lineRule="auto"/>
-      </w:pPr>
-      <w:r>
-        <w:t>Code all classes, objects, enumerators</w:t>
-      </w:r>
-      <w:r>
-        <w:t xml:space="preserve"> etc.</w:t>
-      </w:r>
-    </w:p>
-    <w:p>
-      <w:pPr>
-        <w:pStyle w:val="ListParagraph"/>
-        <w:numPr>
-          <w:ilvl w:val="0"/>
-          <w:numId w:val="25"/>
-        </w:numPr>
-        <w:spacing w:line="360" w:lineRule="auto"/>
-      </w:pPr>
-      <w:r>
-        <w:t>Implement logics in the form</w:t>
-      </w:r>
-    </w:p>
-    <w:p>
-      <w:pPr>
-        <w:pStyle w:val="ListParagraph"/>
-        <w:numPr>
-          <w:ilvl w:val="0"/>
-          <w:numId w:val="25"/>
-        </w:numPr>
-        <w:spacing w:line="360" w:lineRule="auto"/>
-      </w:pPr>
-      <w:r>
-        <w:lastRenderedPageBreak/>
-        <w:t xml:space="preserve">Test </w:t>
-      </w:r>
-      <w:r>
-        <w:t>all functionalities</w:t>
-      </w:r>
-    </w:p>
-    <w:p>
-      <w:pPr>
-        <w:pStyle w:val="ListParagraph"/>
-        <w:numPr>
-          <w:ilvl w:val="0"/>
-          <w:numId w:val="25"/>
-        </w:numPr>
-        <w:spacing w:line="360" w:lineRule="auto"/>
-      </w:pPr>
-      <w:r>
-        <w:t>Check</w:t>
-      </w:r>
-      <w:r>
-        <w:t xml:space="preserve"> if identification bracelet is sending information to the database</w:t>
-      </w:r>
-    </w:p>
-    <w:p>
-      <w:pPr>
-        <w:pStyle w:val="ListParagraph"/>
-        <w:numPr>
-          <w:ilvl w:val="0"/>
-          <w:numId w:val="25"/>
-        </w:numPr>
-        <w:spacing w:line="360" w:lineRule="auto"/>
-      </w:pPr>
-      <w:r>
-        <w:t>Fix bugs</w:t>
-      </w:r>
-    </w:p>
-    <w:p>
-      <w:pPr>
-        <w:pStyle w:val="ListParagraph"/>
-        <w:numPr>
-          <w:ilvl w:val="0"/>
-          <w:numId w:val="25"/>
-        </w:numPr>
-        <w:spacing w:line="360" w:lineRule="auto"/>
-      </w:pPr>
-      <w:r>
-        <w:t>Finalize all applications</w:t>
-      </w:r>
-    </w:p>
-    <w:p>
-      <w:pPr>
-        <w:spacing w:line="360" w:lineRule="auto"/>
-        <w:ind w:left="1080"/>
-      </w:pPr>
-      <w:r>
-        <w:t>Estimated duration of this activity is five weeks.</w:t>
-      </w:r>
-    </w:p>
-    <w:p>
-      <w:pPr>
-        <w:spacing w:line="360" w:lineRule="auto"/>
-        <w:ind w:left="1080"/>
-      </w:pPr>
+          <w:numId w:val="28"/>
+        </w:numPr>
+        <w:spacing w:line="360" w:lineRule="auto"/>
+      </w:pPr>
+      <w:r>
+        <w:t>Present website to client, demonstrate purchasing a ticket and reserving a camping spot</w:t>
+      </w:r>
+    </w:p>
+    <w:p>
+      <w:pPr>
+        <w:pStyle w:val="ListParagraph"/>
+        <w:numPr>
+          <w:ilvl w:val="0"/>
+          <w:numId w:val="28"/>
+        </w:numPr>
+        <w:spacing w:line="360" w:lineRule="auto"/>
+      </w:pPr>
+      <w:r>
+        <w:t>Demonstrate paying and renting equipment with bracelet</w:t>
+      </w:r>
+    </w:p>
+    <w:p>
+      <w:pPr>
+        <w:pStyle w:val="ListParagraph"/>
+        <w:numPr>
+          <w:ilvl w:val="0"/>
+          <w:numId w:val="28"/>
+        </w:numPr>
+        <w:spacing w:line="360" w:lineRule="auto"/>
+      </w:pPr>
+      <w:r>
+        <w:t>Show how the organizers can track every movement during the event</w:t>
+      </w:r>
+    </w:p>
+    <w:p>
+      <w:pPr>
+        <w:pStyle w:val="ListParagraph"/>
+        <w:numPr>
+          <w:ilvl w:val="0"/>
+          <w:numId w:val="28"/>
+        </w:numPr>
+        <w:spacing w:line="360" w:lineRule="auto"/>
+      </w:pPr>
+      <w:r>
+        <w:t>Present all relevant documentation to the client</w:t>
+      </w:r>
+    </w:p>
+    <w:p>
+      <w:pPr>
+        <w:pStyle w:val="ListParagraph"/>
+        <w:numPr>
+          <w:ilvl w:val="0"/>
+          <w:numId w:val="28"/>
+        </w:numPr>
+        <w:spacing w:line="360" w:lineRule="auto"/>
+      </w:pPr>
+      <w:r>
+        <w:t>Finalize affairs</w:t>
+      </w:r>
+    </w:p>
+    <w:p>
+      <w:pPr>
+        <w:spacing w:line="360" w:lineRule="auto"/>
+        <w:ind w:left="360" w:firstLine="720"/>
+      </w:pPr>
+      <w:r>
+        <w:t>Estimated duration is one week.</w:t>
+      </w:r>
+    </w:p>
+    <w:p>
+      <w:pPr>
+        <w:spacing w:line="360" w:lineRule="auto"/>
+        <w:ind w:left="360" w:firstLine="720"/>
+      </w:pPr>
+      <w:r>
+        <w:t xml:space="preserve">Deliverables for </w:t>
+      </w:r>
       <w:r>
         <w:rPr>
           <w:b/>
-          <w:u w:val="single"/>
-        </w:rPr>
-        <w:t>Activity: Connect with database</w:t>
-      </w:r>
-      <w:r>
-        <w:br/>
-        <w:t>Tasks:</w:t>
-      </w:r>
-    </w:p>
-    <w:p>
-      <w:pPr>
-        <w:pStyle w:val="ListParagraph"/>
-        <w:numPr>
-          <w:ilvl w:val="0"/>
-          <w:numId w:val="26"/>
-        </w:numPr>
-        <w:spacing w:line="360" w:lineRule="auto"/>
-      </w:pPr>
-      <w:r>
-        <w:t>Connect all applications with database</w:t>
-      </w:r>
-    </w:p>
-    <w:p>
-      <w:pPr>
-        <w:pStyle w:val="ListParagraph"/>
-        <w:numPr>
-          <w:ilvl w:val="0"/>
-          <w:numId w:val="26"/>
-        </w:numPr>
-        <w:spacing w:line="360" w:lineRule="auto"/>
-      </w:pPr>
-      <w:r>
-        <w:t xml:space="preserve">Check if all data exchange is synchronized </w:t>
-      </w:r>
-    </w:p>
-    <w:p>
-      <w:pPr>
-        <w:pStyle w:val="ListParagraph"/>
-        <w:numPr>
-          <w:ilvl w:val="0"/>
-          <w:numId w:val="26"/>
-        </w:numPr>
-        <w:spacing w:line="360" w:lineRule="auto"/>
-      </w:pPr>
-      <w:r>
-        <w:t>Fix bugs</w:t>
-      </w:r>
-    </w:p>
-    <w:p>
-      <w:pPr>
-        <w:spacing w:line="360" w:lineRule="auto"/>
-        <w:ind w:left="1080"/>
-      </w:pPr>
-      <w:r>
-        <w:t xml:space="preserve">Estimated duration of this activity is </w:t>
-      </w:r>
-      <w:r>
-        <w:t>three</w:t>
-      </w:r>
-      <w:r>
-        <w:t xml:space="preserve"> weeks.</w:t>
-      </w:r>
-    </w:p>
-    <w:p>
-      <w:pPr>
-        <w:spacing w:line="360" w:lineRule="auto"/>
-        <w:ind w:left="1080"/>
-      </w:pPr>
-      <w:r>
-        <w:t xml:space="preserve">Deliverables for </w:t>
-      </w:r>
-      <w:r>
-        <w:rPr>
-          <w:b/>
-        </w:rPr>
-        <w:t>milestone 4</w:t>
-      </w:r>
-      <w:r>
-        <w:rPr>
-          <w:b/>
-        </w:rPr>
-        <w:t xml:space="preserve"> </w:t>
-      </w:r>
-      <w:r>
-        <w:t>are:</w:t>
-      </w:r>
-    </w:p>
-    <w:p>
-      <w:pPr>
-        <w:pStyle w:val="ListParagraph"/>
-        <w:numPr>
-          <w:ilvl w:val="0"/>
-          <w:numId w:val="27"/>
-        </w:numPr>
-        <w:spacing w:line="360" w:lineRule="auto"/>
-      </w:pPr>
-      <w:r>
-        <w:t>Final version of website</w:t>
-      </w:r>
-    </w:p>
-    <w:p>
-      <w:pPr>
-        <w:pStyle w:val="ListParagraph"/>
-        <w:numPr>
-          <w:ilvl w:val="0"/>
-          <w:numId w:val="27"/>
-        </w:numPr>
-        <w:spacing w:line="360" w:lineRule="auto"/>
-      </w:pPr>
-      <w:r>
-        <w:t>An application to be use</w:t>
-      </w:r>
-      <w:r>
-        <w:t>d at the entrance of the event.</w:t>
-      </w:r>
-    </w:p>
-    <w:p>
-      <w:pPr>
-        <w:pStyle w:val="ListParagraph"/>
-        <w:numPr>
-          <w:ilvl w:val="0"/>
-          <w:numId w:val="27"/>
-        </w:numPr>
-        <w:spacing w:line="360" w:lineRule="auto"/>
-      </w:pPr>
-      <w:r>
-        <w:t>An application to be used at the</w:t>
-      </w:r>
-      <w:r>
-        <w:t xml:space="preserve"> entrance of the camping</w:t>
-      </w:r>
-    </w:p>
-    <w:p>
-      <w:pPr>
-        <w:pStyle w:val="ListParagraph"/>
-        <w:numPr>
-          <w:ilvl w:val="0"/>
-          <w:numId w:val="27"/>
-        </w:numPr>
-        <w:spacing w:line="360" w:lineRule="auto"/>
-      </w:pPr>
-      <w:r>
-        <w:t>An appli</w:t>
-      </w:r>
-      <w:r>
-        <w:t>cation to be used at the shops</w:t>
-      </w:r>
-    </w:p>
-    <w:p>
-      <w:pPr>
-        <w:pStyle w:val="ListParagraph"/>
-        <w:numPr>
-          <w:ilvl w:val="0"/>
-          <w:numId w:val="27"/>
-        </w:numPr>
-        <w:spacing w:line="360" w:lineRule="auto"/>
-      </w:pPr>
-      <w:r>
-        <w:t>An application to be used at the stand</w:t>
-      </w:r>
-      <w:r>
-        <w:t>, where materials can be loaned</w:t>
-      </w:r>
-    </w:p>
-    <w:p>
-      <w:pPr>
-        <w:pStyle w:val="ListParagraph"/>
-        <w:numPr>
-          <w:ilvl w:val="0"/>
-          <w:numId w:val="27"/>
-        </w:numPr>
-        <w:spacing w:line="360" w:lineRule="auto"/>
-      </w:pPr>
-      <w:r>
-        <w:t>An application to be used when a visitor leave</w:t>
-      </w:r>
-      <w:r>
-        <w:t>s the event</w:t>
-      </w:r>
-    </w:p>
-    <w:p>
-      <w:pPr>
-        <w:pStyle w:val="ListParagraph"/>
-        <w:numPr>
-          <w:ilvl w:val="0"/>
-          <w:numId w:val="27"/>
-        </w:numPr>
-        <w:spacing w:line="360" w:lineRule="auto"/>
-      </w:pPr>
-      <w:r>
-        <w:t>An application for the organization to i</w:t>
-      </w:r>
-      <w:r>
-        <w:t>nspect the status of the event</w:t>
-      </w:r>
-    </w:p>
-    <w:p>
-      <w:pPr>
-        <w:pStyle w:val="ListParagraph"/>
-        <w:numPr>
-          <w:ilvl w:val="0"/>
-          <w:numId w:val="27"/>
-        </w:numPr>
-        <w:spacing w:line="360" w:lineRule="auto"/>
-      </w:pPr>
-      <w:r>
-        <w:t>An application to convert the information in the P</w:t>
-      </w:r>
-      <w:r>
-        <w:t>ayPal-text-file to the database</w:t>
-      </w:r>
-    </w:p>
-    <w:p>
-      <w:pPr>
-        <w:pStyle w:val="ListParagraph"/>
-        <w:numPr>
-          <w:ilvl w:val="0"/>
-          <w:numId w:val="27"/>
-        </w:numPr>
-        <w:spacing w:line="360" w:lineRule="auto"/>
-      </w:pPr>
-      <w:r>
-        <w:t>Fully functional database, synchronized with all application that will import and extract data.</w:t>
-      </w:r>
-    </w:p>
-    <w:p>
-      <w:pPr>
-        <w:pStyle w:val="Heading2"/>
-        <w:numPr>
-          <w:ilvl w:val="0"/>
-          <w:numId w:val="11"/>
-        </w:numPr>
-        <w:spacing w:line="360" w:lineRule="auto"/>
-      </w:pPr>
-      <w:bookmarkStart w:id="15" w:name="_Toc446327864"/>
-      <w:r>
-        <w:t xml:space="preserve">Phase five </w:t>
-      </w:r>
-      <w:r>
-        <w:t>–</w:t>
-      </w:r>
-      <w:r>
-        <w:t xml:space="preserve"> </w:t>
-      </w:r>
-      <w:r>
-        <w:t>Closure</w:t>
-      </w:r>
+        </w:rPr>
+        <w:t>milestone 5</w:t>
+      </w:r>
+      <w:r>
+        <w:t xml:space="preserve"> are:</w:t>
+      </w:r>
+    </w:p>
+    <w:p>
+      <w:pPr>
+        <w:pStyle w:val="ListParagraph"/>
+        <w:numPr>
+          <w:ilvl w:val="0"/>
+          <w:numId w:val="29"/>
+        </w:numPr>
+        <w:spacing w:line="360" w:lineRule="auto"/>
+      </w:pPr>
+      <w:r>
+        <w:t>A deployed system consisting of all windows applications, website and a database.</w:t>
+      </w:r>
+    </w:p>
+    <w:p>
+      <w:pPr>
+        <w:pStyle w:val="ListParagraph"/>
+        <w:numPr>
+          <w:ilvl w:val="0"/>
+          <w:numId w:val="29"/>
+        </w:numPr>
+        <w:spacing w:line="360" w:lineRule="auto"/>
+      </w:pPr>
+      <w:r>
+        <w:t>Process report on week 19</w:t>
+      </w:r>
+      <w:bookmarkStart w:id="15" w:name="_GoBack"/>
       <w:bookmarkEnd w:id="15"/>
-    </w:p>
-    <w:p>
-      <w:pPr>
-        <w:spacing w:line="360" w:lineRule="auto"/>
-        <w:ind w:left="1080"/>
-      </w:pPr>
-      <w:r>
-        <w:t>Phase five has only one activity called “Finalize project”.</w:t>
-      </w:r>
-    </w:p>
-    <w:p>
-      <w:pPr>
-        <w:spacing w:line="360" w:lineRule="auto"/>
-        <w:ind w:left="1080"/>
-      </w:pPr>
-      <w:r>
-        <w:rPr>
-          <w:b/>
-          <w:u w:val="single"/>
-        </w:rPr>
-        <w:t>Activity: Finalize project</w:t>
-      </w:r>
-      <w:r>
-        <w:br/>
-        <w:t>Tasks:</w:t>
-      </w:r>
-    </w:p>
-    <w:p>
-      <w:pPr>
-        <w:pStyle w:val="ListParagraph"/>
-        <w:numPr>
-          <w:ilvl w:val="0"/>
-          <w:numId w:val="28"/>
-        </w:numPr>
-        <w:spacing w:line="360" w:lineRule="auto"/>
-      </w:pPr>
-      <w:r>
-        <w:lastRenderedPageBreak/>
-        <w:t>Present website to client, demonstrate purchasing a ticket and reserving a camping spot</w:t>
-      </w:r>
-    </w:p>
-    <w:p>
-      <w:pPr>
-        <w:pStyle w:val="ListParagraph"/>
-        <w:numPr>
-          <w:ilvl w:val="0"/>
-          <w:numId w:val="28"/>
-        </w:numPr>
-        <w:spacing w:line="360" w:lineRule="auto"/>
-      </w:pPr>
-      <w:r>
-        <w:t>Demonstrate paying and renting equipment with bracelet</w:t>
-      </w:r>
-    </w:p>
-    <w:p>
-      <w:pPr>
-        <w:pStyle w:val="ListParagraph"/>
-        <w:numPr>
-          <w:ilvl w:val="0"/>
-          <w:numId w:val="28"/>
-        </w:numPr>
-        <w:spacing w:line="360" w:lineRule="auto"/>
-      </w:pPr>
-      <w:r>
-        <w:t>Show how the organizers can track every movement during the event</w:t>
-      </w:r>
-    </w:p>
-    <w:p>
-      <w:pPr>
-        <w:pStyle w:val="ListParagraph"/>
-        <w:numPr>
-          <w:ilvl w:val="0"/>
-          <w:numId w:val="28"/>
-        </w:numPr>
-        <w:spacing w:line="360" w:lineRule="auto"/>
-      </w:pPr>
-      <w:r>
-        <w:t>Present all relevant documentation to the client</w:t>
-      </w:r>
-    </w:p>
-    <w:p>
-      <w:pPr>
-        <w:pStyle w:val="ListParagraph"/>
-        <w:numPr>
-          <w:ilvl w:val="0"/>
-          <w:numId w:val="28"/>
-        </w:numPr>
-        <w:spacing w:line="360" w:lineRule="auto"/>
-      </w:pPr>
-      <w:r>
-        <w:t>Finalize affairs</w:t>
-      </w:r>
-    </w:p>
-    <w:p>
-      <w:pPr>
-        <w:spacing w:line="360" w:lineRule="auto"/>
-        <w:ind w:left="360" w:firstLine="720"/>
-      </w:pPr>
-      <w:r>
-        <w:t>Estimated duration is one week.</w:t>
-      </w:r>
-    </w:p>
-    <w:p>
-      <w:pPr>
-        <w:spacing w:line="360" w:lineRule="auto"/>
-        <w:ind w:left="360" w:firstLine="720"/>
-      </w:pPr>
-      <w:r>
-        <w:t xml:space="preserve">Deliverables for </w:t>
-      </w:r>
-      <w:r>
-        <w:rPr>
-          <w:b/>
-        </w:rPr>
-        <w:t>milestone 5</w:t>
-      </w:r>
-      <w:r>
-        <w:t xml:space="preserve"> are:</w:t>
-      </w:r>
-    </w:p>
-    <w:p>
-      <w:pPr>
-        <w:pStyle w:val="ListParagraph"/>
-        <w:numPr>
-          <w:ilvl w:val="0"/>
-          <w:numId w:val="29"/>
-        </w:numPr>
-        <w:spacing w:line="360" w:lineRule="auto"/>
-      </w:pPr>
-      <w:r>
-        <w:t>A deployed system consisting of all windows applications, website and a database.</w:t>
-      </w:r>
     </w:p>
     <w:p>
       <w:pPr>
@@ -5028,8 +5526,8 @@
   <w:abstractNum w:abstractNumId="1" w15:restartNumberingAfterBreak="0">
     <w:nsid w:val="11A50869"/>
     <w:multiLevelType w:val="hybridMultilevel"/>
-    <w:tmpl w:val="AD8A1D94"/>
-    <w:lvl w:ilvl="0" w:tplc="3C2A6892">
+    <w:tmpl w:val="FB8E0216"/>
+    <w:lvl w:ilvl="0" w:tplc="7FC29A70">
       <w:start w:val="1"/>
       <w:numFmt w:val="decimal"/>
       <w:lvlText w:val="%1."/>
@@ -5040,6 +5538,8 @@
       <w:rPr>
         <w:rFonts w:hint="default"/>
         <w:color w:val="5B9BD5" w:themeColor="accent1"/>
+        <w:sz w:val="24"/>
+        <w:szCs w:val="28"/>
       </w:rPr>
     </w:lvl>
     <w:lvl w:ilvl="1" w:tplc="04090019" w:tentative="1">
@@ -7684,6 +8184,119 @@
     <w:nsid w:val="71830402"/>
     <w:multiLevelType w:val="hybridMultilevel"/>
     <w:tmpl w:val="D9B0B988"/>
+    <w:lvl w:ilvl="0" w:tplc="04090001">
+      <w:start w:val="1"/>
+      <w:numFmt w:val="bullet"/>
+      <w:lvlText w:val=""/>
+      <w:lvlJc w:val="left"/>
+      <w:pPr>
+        <w:ind w:left="1800" w:hanging="360"/>
+      </w:pPr>
+      <w:rPr>
+        <w:rFonts w:ascii="Symbol" w:hAnsi="Symbol" w:hint="default"/>
+      </w:rPr>
+    </w:lvl>
+    <w:lvl w:ilvl="1" w:tplc="04090003" w:tentative="1">
+      <w:start w:val="1"/>
+      <w:numFmt w:val="bullet"/>
+      <w:lvlText w:val="o"/>
+      <w:lvlJc w:val="left"/>
+      <w:pPr>
+        <w:ind w:left="2520" w:hanging="360"/>
+      </w:pPr>
+      <w:rPr>
+        <w:rFonts w:ascii="Courier New" w:hAnsi="Courier New" w:cs="Courier New" w:hint="default"/>
+      </w:rPr>
+    </w:lvl>
+    <w:lvl w:ilvl="2" w:tplc="04090005" w:tentative="1">
+      <w:start w:val="1"/>
+      <w:numFmt w:val="bullet"/>
+      <w:lvlText w:val=""/>
+      <w:lvlJc w:val="left"/>
+      <w:pPr>
+        <w:ind w:left="3240" w:hanging="360"/>
+      </w:pPr>
+      <w:rPr>
+        <w:rFonts w:ascii="Wingdings" w:hAnsi="Wingdings" w:hint="default"/>
+      </w:rPr>
+    </w:lvl>
+    <w:lvl w:ilvl="3" w:tplc="04090001" w:tentative="1">
+      <w:start w:val="1"/>
+      <w:numFmt w:val="bullet"/>
+      <w:lvlText w:val=""/>
+      <w:lvlJc w:val="left"/>
+      <w:pPr>
+        <w:ind w:left="3960" w:hanging="360"/>
+      </w:pPr>
+      <w:rPr>
+        <w:rFonts w:ascii="Symbol" w:hAnsi="Symbol" w:hint="default"/>
+      </w:rPr>
+    </w:lvl>
+    <w:lvl w:ilvl="4" w:tplc="04090003" w:tentative="1">
+      <w:start w:val="1"/>
+      <w:numFmt w:val="bullet"/>
+      <w:lvlText w:val="o"/>
+      <w:lvlJc w:val="left"/>
+      <w:pPr>
+        <w:ind w:left="4680" w:hanging="360"/>
+      </w:pPr>
+      <w:rPr>
+        <w:rFonts w:ascii="Courier New" w:hAnsi="Courier New" w:cs="Courier New" w:hint="default"/>
+      </w:rPr>
+    </w:lvl>
+    <w:lvl w:ilvl="5" w:tplc="04090005" w:tentative="1">
+      <w:start w:val="1"/>
+      <w:numFmt w:val="bullet"/>
+      <w:lvlText w:val=""/>
+      <w:lvlJc w:val="left"/>
+      <w:pPr>
+        <w:ind w:left="5400" w:hanging="360"/>
+      </w:pPr>
+      <w:rPr>
+        <w:rFonts w:ascii="Wingdings" w:hAnsi="Wingdings" w:hint="default"/>
+      </w:rPr>
+    </w:lvl>
+    <w:lvl w:ilvl="6" w:tplc="04090001" w:tentative="1">
+      <w:start w:val="1"/>
+      <w:numFmt w:val="bullet"/>
+      <w:lvlText w:val=""/>
+      <w:lvlJc w:val="left"/>
+      <w:pPr>
+        <w:ind w:left="6120" w:hanging="360"/>
+      </w:pPr>
+      <w:rPr>
+        <w:rFonts w:ascii="Symbol" w:hAnsi="Symbol" w:hint="default"/>
+      </w:rPr>
+    </w:lvl>
+    <w:lvl w:ilvl="7" w:tplc="04090003" w:tentative="1">
+      <w:start w:val="1"/>
+      <w:numFmt w:val="bullet"/>
+      <w:lvlText w:val="o"/>
+      <w:lvlJc w:val="left"/>
+      <w:pPr>
+        <w:ind w:left="6840" w:hanging="360"/>
+      </w:pPr>
+      <w:rPr>
+        <w:rFonts w:ascii="Courier New" w:hAnsi="Courier New" w:cs="Courier New" w:hint="default"/>
+      </w:rPr>
+    </w:lvl>
+    <w:lvl w:ilvl="8" w:tplc="04090005" w:tentative="1">
+      <w:start w:val="1"/>
+      <w:numFmt w:val="bullet"/>
+      <w:lvlText w:val=""/>
+      <w:lvlJc w:val="left"/>
+      <w:pPr>
+        <w:ind w:left="7560" w:hanging="360"/>
+      </w:pPr>
+      <w:rPr>
+        <w:rFonts w:ascii="Wingdings" w:hAnsi="Wingdings" w:hint="default"/>
+      </w:rPr>
+    </w:lvl>
+  </w:abstractNum>
+  <w:abstractNum w:abstractNumId="27" w15:restartNumberingAfterBreak="0">
+    <w:nsid w:val="74454385"/>
+    <w:multiLevelType w:val="hybridMultilevel"/>
+    <w:tmpl w:val="0BAAE354"/>
     <w:lvl w:ilvl="0" w:tplc="04090001">
       <w:start w:val="1"/>
       <w:numFmt w:val="bullet"/>
@@ -7879,6 +8492,9 @@
   </w:num>
   <w:num w:numId="29">
     <w:abstractNumId w:val="18"/>
+  </w:num>
+  <w:num w:numId="30">
+    <w:abstractNumId w:val="27"/>
   </w:num>
 </w:numbering>
 </file>
@@ -8803,7 +9419,7 @@
 </file>
 
 <file path=customXml/itemProps1.xml><?xml version="1.0" encoding="utf-8"?>
-<ds:datastoreItem xmlns:ds="http://schemas.openxmlformats.org/officeDocument/2006/customXml" ds:itemID="{C1213E84-4622-4E5F-8B9B-818F922FB3BA}">
+<ds:datastoreItem xmlns:ds="http://schemas.openxmlformats.org/officeDocument/2006/customXml" ds:itemID="{8ADEC6EC-B728-4284-B61C-4BDE15500319}">
   <ds:schemaRefs>
     <ds:schemaRef ds:uri="http://schemas.openxmlformats.org/officeDocument/2006/bibliography"/>
   </ds:schemaRefs>

</xml_diff>